<commit_message>
Working on darkness, density
</commit_message>
<xml_diff>
--- a/SupersNew/powers/ancientweapons.docx
+++ b/SupersNew/powers/ancientweapons.docx
@@ -558,7 +558,7 @@
                 <w:sz w:val="14"/>
                 <w:szCs w:val="14"/>
               </w:rPr>
-              <w:t>20P</w:t>
+              <w:t>20</w:t>
             </w:r>
           </w:p>
         </w:tc>
@@ -890,7 +890,23 @@
                 <w:sz w:val="14"/>
                 <w:szCs w:val="14"/>
               </w:rPr>
-              <w:t>Dmg Die / x3 / +1B / 10P</w:t>
+              <w:t>Dmg Die / x3 / +</w:t>
+            </w:r>
+            <w:r>
+              <w:rPr>
+                <w:rFonts w:ascii="Abadi" w:hAnsi="Abadi"/>
+                <w:sz w:val="14"/>
+                <w:szCs w:val="14"/>
+              </w:rPr>
+              <w:t>1</w:t>
+            </w:r>
+            <w:r>
+              <w:rPr>
+                <w:rFonts w:ascii="Abadi" w:hAnsi="Abadi"/>
+                <w:sz w:val="14"/>
+                <w:szCs w:val="14"/>
+              </w:rPr>
+              <w:t>B / 10P</w:t>
             </w:r>
           </w:p>
           <w:p>
@@ -936,7 +952,55 @@
                 <w:sz w:val="14"/>
                 <w:szCs w:val="14"/>
               </w:rPr>
-              <w:t>Fast +2 / x2 / +1B / 10P</w:t>
+              <w:t>Fast +</w:t>
+            </w:r>
+            <w:r>
+              <w:rPr>
+                <w:rFonts w:ascii="Abadi" w:hAnsi="Abadi"/>
+                <w:sz w:val="14"/>
+                <w:szCs w:val="14"/>
+              </w:rPr>
+              <w:t>1</w:t>
+            </w:r>
+            <w:r>
+              <w:rPr>
+                <w:rFonts w:ascii="Abadi" w:hAnsi="Abadi"/>
+                <w:sz w:val="14"/>
+                <w:szCs w:val="14"/>
+              </w:rPr>
+              <w:t xml:space="preserve"> / x</w:t>
+            </w:r>
+            <w:r>
+              <w:rPr>
+                <w:rFonts w:ascii="Abadi" w:hAnsi="Abadi"/>
+                <w:sz w:val="14"/>
+                <w:szCs w:val="14"/>
+              </w:rPr>
+              <w:t>3</w:t>
+            </w:r>
+            <w:r>
+              <w:rPr>
+                <w:rFonts w:ascii="Abadi" w:hAnsi="Abadi"/>
+                <w:sz w:val="14"/>
+                <w:szCs w:val="14"/>
+              </w:rPr>
+              <w:t xml:space="preserve"> / +</w:t>
+            </w:r>
+            <w:r>
+              <w:rPr>
+                <w:rFonts w:ascii="Abadi" w:hAnsi="Abadi"/>
+                <w:sz w:val="14"/>
+                <w:szCs w:val="14"/>
+              </w:rPr>
+              <w:t>0</w:t>
+            </w:r>
+            <w:r>
+              <w:rPr>
+                <w:rFonts w:ascii="Abadi" w:hAnsi="Abadi"/>
+                <w:sz w:val="14"/>
+                <w:szCs w:val="14"/>
+              </w:rPr>
+              <w:t>B / 10P</w:t>
             </w:r>
           </w:p>
           <w:p>
@@ -1100,7 +1164,7 @@
                 <w:sz w:val="14"/>
                 <w:szCs w:val="14"/>
               </w:rPr>
-              <w:t>20P</w:t>
+              <w:t>20</w:t>
             </w:r>
           </w:p>
         </w:tc>
@@ -1442,7 +1506,7 @@
                 <w:sz w:val="14"/>
                 <w:szCs w:val="14"/>
               </w:rPr>
-              <w:t>20P</w:t>
+              <w:t>20</w:t>
             </w:r>
           </w:p>
         </w:tc>
@@ -1823,7 +1887,7 @@
                 <w:sz w:val="14"/>
                 <w:szCs w:val="14"/>
               </w:rPr>
-              <w:t>10P</w:t>
+              <w:t>10</w:t>
             </w:r>
           </w:p>
         </w:tc>
@@ -2188,7 +2252,7 @@
                 <w:sz w:val="14"/>
                 <w:szCs w:val="14"/>
               </w:rPr>
-              <w:t>20P</w:t>
+              <w:t>20</w:t>
             </w:r>
           </w:p>
         </w:tc>
@@ -2489,7 +2553,7 @@
                 <w:sz w:val="14"/>
                 <w:szCs w:val="14"/>
               </w:rPr>
-              <w:t>20P</w:t>
+              <w:t>20</w:t>
             </w:r>
           </w:p>
         </w:tc>
@@ -2790,7 +2854,7 @@
                 <w:sz w:val="14"/>
                 <w:szCs w:val="14"/>
               </w:rPr>
-              <w:t>20P</w:t>
+              <w:t>20</w:t>
             </w:r>
           </w:p>
         </w:tc>
@@ -3159,7 +3223,7 @@
                 <w:sz w:val="14"/>
                 <w:szCs w:val="14"/>
               </w:rPr>
-              <w:t>20P</w:t>
+              <w:t>20</w:t>
             </w:r>
           </w:p>
         </w:tc>
@@ -3583,7 +3647,7 @@
                 <w:sz w:val="14"/>
                 <w:szCs w:val="14"/>
               </w:rPr>
-              <w:t>10P</w:t>
+              <w:t>10</w:t>
             </w:r>
           </w:p>
         </w:tc>
@@ -3884,7 +3948,7 @@
                 <w:sz w:val="14"/>
                 <w:szCs w:val="14"/>
               </w:rPr>
-              <w:t>20P</w:t>
+              <w:t>20</w:t>
             </w:r>
           </w:p>
         </w:tc>
@@ -4310,7 +4374,7 @@
                 <w:sz w:val="14"/>
                 <w:szCs w:val="14"/>
               </w:rPr>
-              <w:t>10P</w:t>
+              <w:t>10</w:t>
             </w:r>
           </w:p>
         </w:tc>
@@ -4611,8 +4675,10 @@
                 <w:sz w:val="14"/>
                 <w:szCs w:val="14"/>
               </w:rPr>
-              <w:t>20P</w:t>
-            </w:r>
+              <w:t>20</w:t>
+            </w:r>
+            <w:bookmarkStart w:id="0" w:name="_GoBack"/>
+            <w:bookmarkEnd w:id="0"/>
           </w:p>
         </w:tc>
         <w:tc>
@@ -4973,8 +5039,6 @@
               </w:rPr>
               <w:t>m</w:t>
             </w:r>
-            <w:bookmarkStart w:id="0" w:name="_GoBack"/>
-            <w:bookmarkEnd w:id="0"/>
           </w:p>
         </w:tc>
         <w:tc>
@@ -5628,29 +5692,6 @@
                 <w:szCs w:val="14"/>
               </w:rPr>
               <w:t>Dmg Die / x3 / -2A / 10P</w:t>
-            </w:r>
-          </w:p>
-          <w:p>
-            <w:pPr>
-              <w:pStyle w:val="ListParagraph"/>
-              <w:numPr>
-                <w:ilvl w:val="0"/>
-                <w:numId w:val="1"/>
-              </w:numPr>
-              <w:spacing w:line="276" w:lineRule="auto"/>
-              <w:rPr>
-                <w:rFonts w:ascii="Abadi" w:hAnsi="Abadi"/>
-                <w:sz w:val="14"/>
-                <w:szCs w:val="14"/>
-              </w:rPr>
-            </w:pPr>
-            <w:r>
-              <w:rPr>
-                <w:rFonts w:ascii="Abadi" w:hAnsi="Abadi"/>
-                <w:sz w:val="14"/>
-                <w:szCs w:val="14"/>
-              </w:rPr>
-              <w:t>Fast +2 / x2 / +1B / 10P</w:t>
             </w:r>
           </w:p>
           <w:p>

</xml_diff>

<commit_message>
Working on new powers format
</commit_message>
<xml_diff>
--- a/SupersNew/powers/ancientweapons.docx
+++ b/SupersNew/powers/ancientweapons.docx
@@ -908,6 +908,14 @@
               </w:rPr>
               <w:t>B / 10P</w:t>
             </w:r>
+            <w:r>
+              <w:rPr>
+                <w:rFonts w:ascii="Abadi" w:hAnsi="Abadi"/>
+                <w:sz w:val="14"/>
+                <w:szCs w:val="14"/>
+              </w:rPr>
+              <w:t xml:space="preserve"> ***</w:t>
+            </w:r>
           </w:p>
           <w:p>
             <w:pPr>
@@ -929,7 +937,23 @@
                 <w:sz w:val="14"/>
                 <w:szCs w:val="14"/>
               </w:rPr>
-              <w:t>Dmg Die / x3 / -2A / 10P</w:t>
+              <w:t xml:space="preserve">Dmg Die / x3 / -2A / </w:t>
+            </w:r>
+            <w:r>
+              <w:rPr>
+                <w:rFonts w:ascii="Abadi" w:hAnsi="Abadi"/>
+                <w:sz w:val="14"/>
+                <w:szCs w:val="14"/>
+              </w:rPr>
+              <w:t>10P</w:t>
+            </w:r>
+            <w:r>
+              <w:rPr>
+                <w:rFonts w:ascii="Abadi" w:hAnsi="Abadi"/>
+                <w:sz w:val="14"/>
+                <w:szCs w:val="14"/>
+              </w:rPr>
+              <w:t xml:space="preserve"> ***</w:t>
             </w:r>
           </w:p>
           <w:p>
@@ -1347,8 +1371,26 @@
                 <w:sz w:val="14"/>
                 <w:szCs w:val="14"/>
               </w:rPr>
-              <w:t>Armor 1/1/0 / x3 / +0B / 10P</w:t>
-            </w:r>
+              <w:t xml:space="preserve">Armor 1/1/0 / x3 / +0B / </w:t>
+            </w:r>
+            <w:r>
+              <w:rPr>
+                <w:rFonts w:ascii="Abadi" w:hAnsi="Abadi"/>
+                <w:sz w:val="14"/>
+                <w:szCs w:val="14"/>
+              </w:rPr>
+              <w:t>10P</w:t>
+            </w:r>
+            <w:r>
+              <w:rPr>
+                <w:rFonts w:ascii="Abadi" w:hAnsi="Abadi"/>
+                <w:sz w:val="14"/>
+                <w:szCs w:val="14"/>
+              </w:rPr>
+              <w:t xml:space="preserve"> ***</w:t>
+            </w:r>
+            <w:bookmarkStart w:id="0" w:name="_GoBack"/>
+            <w:bookmarkEnd w:id="0"/>
           </w:p>
           <w:p>
             <w:pPr>
@@ -2736,7 +2778,23 @@
                 <w:sz w:val="14"/>
                 <w:szCs w:val="14"/>
               </w:rPr>
-              <w:t>Armor 1/1/1 / x2 / +0B / 10P</w:t>
+              <w:t xml:space="preserve">Armor 1/1/1 / x2 / +0B / </w:t>
+            </w:r>
+            <w:r>
+              <w:rPr>
+                <w:rFonts w:ascii="Abadi" w:hAnsi="Abadi"/>
+                <w:sz w:val="14"/>
+                <w:szCs w:val="14"/>
+              </w:rPr>
+              <w:t>10P</w:t>
+            </w:r>
+            <w:r>
+              <w:rPr>
+                <w:rFonts w:ascii="Abadi" w:hAnsi="Abadi"/>
+                <w:sz w:val="14"/>
+                <w:szCs w:val="14"/>
+              </w:rPr>
+              <w:t xml:space="preserve"> ***</w:t>
             </w:r>
           </w:p>
         </w:tc>
@@ -4677,8 +4735,6 @@
               </w:rPr>
               <w:t>20</w:t>
             </w:r>
-            <w:bookmarkStart w:id="0" w:name="_GoBack"/>
-            <w:bookmarkEnd w:id="0"/>
           </w:p>
         </w:tc>
         <w:tc>
@@ -5668,7 +5724,23 @@
                 <w:sz w:val="14"/>
                 <w:szCs w:val="14"/>
               </w:rPr>
-              <w:t>Dmg Die / x3 / +1B / 10P</w:t>
+              <w:t xml:space="preserve">Dmg Die / x3 / +1B / </w:t>
+            </w:r>
+            <w:r>
+              <w:rPr>
+                <w:rFonts w:ascii="Abadi" w:hAnsi="Abadi"/>
+                <w:sz w:val="14"/>
+                <w:szCs w:val="14"/>
+              </w:rPr>
+              <w:t>10P</w:t>
+            </w:r>
+            <w:r>
+              <w:rPr>
+                <w:rFonts w:ascii="Abadi" w:hAnsi="Abadi"/>
+                <w:sz w:val="14"/>
+                <w:szCs w:val="14"/>
+              </w:rPr>
+              <w:t xml:space="preserve"> ***</w:t>
             </w:r>
           </w:p>
           <w:p>
@@ -5691,7 +5763,23 @@
                 <w:sz w:val="14"/>
                 <w:szCs w:val="14"/>
               </w:rPr>
-              <w:t>Dmg Die / x3 / -2A / 10P</w:t>
+              <w:t xml:space="preserve">Dmg Die / x3 / -2A / </w:t>
+            </w:r>
+            <w:r>
+              <w:rPr>
+                <w:rFonts w:ascii="Abadi" w:hAnsi="Abadi"/>
+                <w:sz w:val="14"/>
+                <w:szCs w:val="14"/>
+              </w:rPr>
+              <w:t>10P</w:t>
+            </w:r>
+            <w:r>
+              <w:rPr>
+                <w:rFonts w:ascii="Abadi" w:hAnsi="Abadi"/>
+                <w:sz w:val="14"/>
+                <w:szCs w:val="14"/>
+              </w:rPr>
+              <w:t xml:space="preserve"> ***</w:t>
             </w:r>
           </w:p>
           <w:p>
@@ -6028,7 +6116,7 @@
       </w:pPr>
     </w:pPrDefault>
   </w:docDefaults>
-  <w:latentStyles w:defLockedState="0" w:defUIPriority="99" w:defSemiHidden="0" w:defUnhideWhenUsed="0" w:defQFormat="0" w:count="376">
+  <w:latentStyles w:defLockedState="0" w:defUIPriority="99" w:defSemiHidden="0" w:defUnhideWhenUsed="0" w:defQFormat="0" w:count="375">
     <w:lsdException w:name="Normal" w:uiPriority="0" w:qFormat="1"/>
     <w:lsdException w:name="heading 1" w:uiPriority="9" w:qFormat="1"/>
     <w:lsdException w:name="heading 2" w:semiHidden="1" w:uiPriority="9" w:unhideWhenUsed="1" w:qFormat="1"/>
@@ -6404,7 +6492,6 @@
     <w:lsdException w:name="Smart Hyperlink" w:semiHidden="1" w:unhideWhenUsed="1"/>
     <w:lsdException w:name="Hashtag" w:semiHidden="1" w:unhideWhenUsed="1"/>
     <w:lsdException w:name="Unresolved Mention" w:semiHidden="1" w:unhideWhenUsed="1"/>
-    <w:lsdException w:name="Smart Link" w:semiHidden="1" w:unhideWhenUsed="1"/>
   </w:latentStyles>
   <w:style w:type="paragraph" w:default="1" w:styleId="Normal">
     <w:name w:val="Normal"/>

</xml_diff>

<commit_message>
Working on evening out power design, armor and damage numbers
</commit_message>
<xml_diff>
--- a/SupersNew/powers/ancientweapons.docx
+++ b/SupersNew/powers/ancientweapons.docx
@@ -1337,7 +1337,39 @@
                 <w:sz w:val="14"/>
                 <w:szCs w:val="14"/>
               </w:rPr>
-              <w:t>Armor 4/4/0</w:t>
+              <w:t xml:space="preserve">Armor </w:t>
+            </w:r>
+            <w:r>
+              <w:rPr>
+                <w:rFonts w:ascii="Abadi" w:hAnsi="Abadi"/>
+                <w:sz w:val="14"/>
+                <w:szCs w:val="14"/>
+              </w:rPr>
+              <w:t>3</w:t>
+            </w:r>
+            <w:r>
+              <w:rPr>
+                <w:rFonts w:ascii="Abadi" w:hAnsi="Abadi"/>
+                <w:sz w:val="14"/>
+                <w:szCs w:val="14"/>
+              </w:rPr>
+              <w:t>/</w:t>
+            </w:r>
+            <w:r>
+              <w:rPr>
+                <w:rFonts w:ascii="Abadi" w:hAnsi="Abadi"/>
+                <w:sz w:val="14"/>
+                <w:szCs w:val="14"/>
+              </w:rPr>
+              <w:t>3</w:t>
+            </w:r>
+            <w:r>
+              <w:rPr>
+                <w:rFonts w:ascii="Abadi" w:hAnsi="Abadi"/>
+                <w:sz w:val="14"/>
+                <w:szCs w:val="14"/>
+              </w:rPr>
+              <w:t>/0</w:t>
             </w:r>
           </w:p>
         </w:tc>
@@ -1371,26 +1403,42 @@
                 <w:sz w:val="14"/>
                 <w:szCs w:val="14"/>
               </w:rPr>
-              <w:t xml:space="preserve">Armor 1/1/0 / x3 / +0B / </w:t>
-            </w:r>
-            <w:r>
-              <w:rPr>
-                <w:rFonts w:ascii="Abadi" w:hAnsi="Abadi"/>
-                <w:sz w:val="14"/>
-                <w:szCs w:val="14"/>
-              </w:rPr>
-              <w:t>10P</w:t>
-            </w:r>
-            <w:r>
-              <w:rPr>
-                <w:rFonts w:ascii="Abadi" w:hAnsi="Abadi"/>
-                <w:sz w:val="14"/>
-                <w:szCs w:val="14"/>
-              </w:rPr>
-              <w:t xml:space="preserve"> ***</w:t>
+              <w:t>Armor 1/1/0 / x</w:t>
+            </w:r>
+            <w:r>
+              <w:rPr>
+                <w:rFonts w:ascii="Abadi" w:hAnsi="Abadi"/>
+                <w:sz w:val="14"/>
+                <w:szCs w:val="14"/>
+              </w:rPr>
+              <w:t>3</w:t>
             </w:r>
             <w:bookmarkStart w:id="0" w:name="_GoBack"/>
             <w:bookmarkEnd w:id="0"/>
+            <w:r>
+              <w:rPr>
+                <w:rFonts w:ascii="Abadi" w:hAnsi="Abadi"/>
+                <w:sz w:val="14"/>
+                <w:szCs w:val="14"/>
+              </w:rPr>
+              <w:t xml:space="preserve"> / +0B / </w:t>
+            </w:r>
+            <w:r>
+              <w:rPr>
+                <w:rFonts w:ascii="Abadi" w:hAnsi="Abadi"/>
+                <w:sz w:val="14"/>
+                <w:szCs w:val="14"/>
+              </w:rPr>
+              <w:t>10P</w:t>
+            </w:r>
+            <w:r>
+              <w:rPr>
+                <w:rFonts w:ascii="Abadi" w:hAnsi="Abadi"/>
+                <w:sz w:val="14"/>
+                <w:szCs w:val="14"/>
+              </w:rPr>
+              <w:t xml:space="preserve"> ***</w:t>
+            </w:r>
           </w:p>
           <w:p>
             <w:pPr>

</xml_diff>

<commit_message>
More work on powers
</commit_message>
<xml_diff>
--- a/SupersNew/powers/ancientweapons.docx
+++ b/SupersNew/powers/ancientweapons.docx
@@ -1844,15 +1844,17 @@
                 <w:szCs w:val="14"/>
               </w:rPr>
             </w:pPr>
-            <w:r>
-              <w:rPr>
-                <w:rFonts w:ascii="Abadi" w:hAnsi="Abadi"/>
-                <w:sz w:val="14"/>
-                <w:szCs w:val="14"/>
-              </w:rPr>
-              <w:t>Encased – Making at least a ½ move gives you bonus armor 4/4/0 / x1 / +0B / 10P</w:t>
-            </w:r>
-          </w:p>
+            <w:bookmarkStart w:id="0" w:name="_GoBack"/>
+            <w:r>
+              <w:rPr>
+                <w:rFonts w:ascii="Abadi" w:hAnsi="Abadi"/>
+                <w:sz w:val="14"/>
+                <w:szCs w:val="14"/>
+              </w:rPr>
+              <w:t>Burn -1 / x3 / -- / 10P</w:t>
+            </w:r>
+          </w:p>
+          <w:bookmarkEnd w:id="0"/>
           <w:p>
             <w:pPr>
               <w:pStyle w:val="ListParagraph"/>
@@ -1873,7 +1875,7 @@
                 <w:sz w:val="14"/>
                 <w:szCs w:val="14"/>
               </w:rPr>
-              <w:t>Magical Mounts – The chariot can move on its own and move up to two passengers without intervention from its owner / x1 / +0B / 10P</w:t>
+              <w:t>Encased – Making at least a ½ move gives you bonus armor 4/4/0 / x1 / +0B / 10P</w:t>
             </w:r>
           </w:p>
           <w:p>
@@ -1896,7 +1898,38 @@
                 <w:sz w:val="14"/>
                 <w:szCs w:val="14"/>
               </w:rPr>
-              <w:t>Move +4 / x3 / +1B / 10P</w:t>
+              <w:t>Magical Mounts – The chariot can move on its own and move up to two passengers without intervention from its owner / x1 / +0B / 10P</w:t>
+            </w:r>
+          </w:p>
+          <w:p>
+            <w:pPr>
+              <w:pStyle w:val="ListParagraph"/>
+              <w:numPr>
+                <w:ilvl w:val="0"/>
+                <w:numId w:val="1"/>
+              </w:numPr>
+              <w:spacing w:line="276" w:lineRule="auto"/>
+              <w:rPr>
+                <w:rFonts w:ascii="Abadi" w:hAnsi="Abadi"/>
+                <w:sz w:val="14"/>
+                <w:szCs w:val="14"/>
+              </w:rPr>
+            </w:pPr>
+            <w:r>
+              <w:rPr>
+                <w:rFonts w:ascii="Abadi" w:hAnsi="Abadi"/>
+                <w:sz w:val="14"/>
+                <w:szCs w:val="14"/>
+              </w:rPr>
+              <w:t>Move</w:t>
+            </w:r>
+            <w:r>
+              <w:rPr>
+                <w:rFonts w:ascii="Abadi" w:hAnsi="Abadi"/>
+                <w:sz w:val="14"/>
+                <w:szCs w:val="14"/>
+              </w:rPr>
+              <w:t xml:space="preserve"> / x3 / +1B / 10P</w:t>
             </w:r>
           </w:p>
         </w:tc>
@@ -4741,6 +4774,7 @@
                 <w:sz w:val="14"/>
                 <w:szCs w:val="14"/>
               </w:rPr>
+              <w:lastRenderedPageBreak/>
               <w:t>Shield</w:t>
             </w:r>
           </w:p>
@@ -5039,7 +5073,6 @@
                 <w:sz w:val="14"/>
                 <w:szCs w:val="14"/>
               </w:rPr>
-              <w:lastRenderedPageBreak/>
               <w:t>May block incoming missiles</w:t>
             </w:r>
           </w:p>
@@ -5074,7 +5107,6 @@
                 <w:sz w:val="14"/>
                 <w:szCs w:val="14"/>
               </w:rPr>
-              <w:lastRenderedPageBreak/>
               <w:t>Block +1 / x2 / +1B / 10P</w:t>
             </w:r>
           </w:p>
@@ -5121,7 +5153,6 @@
                 <w:sz w:val="14"/>
                 <w:szCs w:val="14"/>
               </w:rPr>
-              <w:lastRenderedPageBreak/>
               <w:t>Burn -1 / x3 / -- / 10P</w:t>
             </w:r>
           </w:p>
@@ -5153,7 +5184,6 @@
                 <w:sz w:val="14"/>
                 <w:szCs w:val="14"/>
               </w:rPr>
-              <w:lastRenderedPageBreak/>
               <w:t>Sweep</w:t>
             </w:r>
           </w:p>
@@ -5688,8 +5718,6 @@
               </w:rPr>
               <w:t>3</w:t>
             </w:r>
-            <w:bookmarkStart w:id="0" w:name="_GoBack"/>
-            <w:bookmarkEnd w:id="0"/>
           </w:p>
         </w:tc>
         <w:tc>

</xml_diff>

<commit_message>
Working on powersets.. many changes
</commit_message>
<xml_diff>
--- a/SupersNew/powers/ancientweapons.docx
+++ b/SupersNew/powers/ancientweapons.docx
@@ -14,6 +14,445 @@
         </w:rPr>
         <w:t>Ancient Weapons</w:t>
       </w:r>
+    </w:p>
+    <w:p>
+      <w:pPr>
+        <w:rPr>
+          <w:rFonts w:ascii="Abadi" w:hAnsi="Abadi"/>
+          <w:sz w:val="18"/>
+          <w:szCs w:val="18"/>
+        </w:rPr>
+      </w:pPr>
+      <w:bookmarkStart w:id="0" w:name="_Hlk12525560"/>
+      <w:bookmarkStart w:id="1" w:name="_GoBack"/>
+      <w:r>
+        <w:rPr>
+          <w:rFonts w:ascii="Abadi" w:hAnsi="Abadi"/>
+          <w:sz w:val="18"/>
+          <w:szCs w:val="18"/>
+        </w:rPr>
+        <w:t>Fighting Profiles</w:t>
+      </w:r>
+    </w:p>
+    <w:tbl>
+      <w:tblPr>
+        <w:tblStyle w:val="TableGrid"/>
+        <w:tblW w:w="0" w:type="auto"/>
+        <w:tblLook w:val="04A0" w:firstRow="1" w:lastRow="0" w:firstColumn="1" w:lastColumn="0" w:noHBand="0" w:noVBand="1"/>
+      </w:tblPr>
+      <w:tblGrid>
+        <w:gridCol w:w="1798"/>
+        <w:gridCol w:w="1798"/>
+        <w:gridCol w:w="1798"/>
+        <w:gridCol w:w="1798"/>
+        <w:gridCol w:w="1799"/>
+        <w:gridCol w:w="1799"/>
+      </w:tblGrid>
+      <w:tr>
+        <w:tc>
+          <w:tcPr>
+            <w:tcW w:w="1798" w:type="dxa"/>
+          </w:tcPr>
+          <w:p>
+            <w:pPr>
+              <w:rPr>
+                <w:rFonts w:ascii="Abadi" w:hAnsi="Abadi"/>
+                <w:sz w:val="18"/>
+                <w:szCs w:val="18"/>
+              </w:rPr>
+            </w:pPr>
+          </w:p>
+        </w:tc>
+        <w:tc>
+          <w:tcPr>
+            <w:tcW w:w="1798" w:type="dxa"/>
+          </w:tcPr>
+          <w:p>
+            <w:pPr>
+              <w:rPr>
+                <w:rFonts w:ascii="Abadi" w:hAnsi="Abadi"/>
+                <w:sz w:val="18"/>
+                <w:szCs w:val="18"/>
+              </w:rPr>
+            </w:pPr>
+            <w:r>
+              <w:rPr>
+                <w:rFonts w:ascii="Abadi" w:hAnsi="Abadi"/>
+                <w:sz w:val="18"/>
+                <w:szCs w:val="18"/>
+              </w:rPr>
+              <w:t>Strike</w:t>
+            </w:r>
+          </w:p>
+        </w:tc>
+        <w:tc>
+          <w:tcPr>
+            <w:tcW w:w="1798" w:type="dxa"/>
+          </w:tcPr>
+          <w:p>
+            <w:pPr>
+              <w:rPr>
+                <w:rFonts w:ascii="Abadi" w:hAnsi="Abadi"/>
+                <w:sz w:val="18"/>
+                <w:szCs w:val="18"/>
+              </w:rPr>
+            </w:pPr>
+            <w:r>
+              <w:rPr>
+                <w:rFonts w:ascii="Abadi" w:hAnsi="Abadi"/>
+                <w:sz w:val="18"/>
+                <w:szCs w:val="18"/>
+              </w:rPr>
+              <w:t>Block</w:t>
+            </w:r>
+          </w:p>
+        </w:tc>
+        <w:tc>
+          <w:tcPr>
+            <w:tcW w:w="1798" w:type="dxa"/>
+          </w:tcPr>
+          <w:p>
+            <w:pPr>
+              <w:rPr>
+                <w:rFonts w:ascii="Abadi" w:hAnsi="Abadi"/>
+                <w:sz w:val="18"/>
+                <w:szCs w:val="18"/>
+              </w:rPr>
+            </w:pPr>
+            <w:r>
+              <w:rPr>
+                <w:rFonts w:ascii="Abadi" w:hAnsi="Abadi"/>
+                <w:sz w:val="18"/>
+                <w:szCs w:val="18"/>
+              </w:rPr>
+              <w:t>Shoot</w:t>
+            </w:r>
+          </w:p>
+        </w:tc>
+        <w:tc>
+          <w:tcPr>
+            <w:tcW w:w="1799" w:type="dxa"/>
+          </w:tcPr>
+          <w:p>
+            <w:pPr>
+              <w:rPr>
+                <w:rFonts w:ascii="Abadi" w:hAnsi="Abadi"/>
+                <w:sz w:val="18"/>
+                <w:szCs w:val="18"/>
+              </w:rPr>
+            </w:pPr>
+            <w:r>
+              <w:rPr>
+                <w:rFonts w:ascii="Abadi" w:hAnsi="Abadi"/>
+                <w:sz w:val="18"/>
+                <w:szCs w:val="18"/>
+              </w:rPr>
+              <w:t>Dodge</w:t>
+            </w:r>
+          </w:p>
+        </w:tc>
+        <w:tc>
+          <w:tcPr>
+            <w:tcW w:w="1799" w:type="dxa"/>
+          </w:tcPr>
+          <w:p>
+            <w:pPr>
+              <w:rPr>
+                <w:rFonts w:ascii="Abadi" w:hAnsi="Abadi"/>
+                <w:sz w:val="18"/>
+                <w:szCs w:val="18"/>
+              </w:rPr>
+            </w:pPr>
+            <w:r>
+              <w:rPr>
+                <w:rFonts w:ascii="Abadi" w:hAnsi="Abadi"/>
+                <w:sz w:val="18"/>
+                <w:szCs w:val="18"/>
+              </w:rPr>
+              <w:t>Zap</w:t>
+            </w:r>
+          </w:p>
+        </w:tc>
+      </w:tr>
+      <w:tr>
+        <w:tc>
+          <w:tcPr>
+            <w:tcW w:w="1798" w:type="dxa"/>
+          </w:tcPr>
+          <w:p>
+            <w:pPr>
+              <w:rPr>
+                <w:rFonts w:ascii="Abadi" w:hAnsi="Abadi"/>
+                <w:sz w:val="18"/>
+                <w:szCs w:val="18"/>
+              </w:rPr>
+            </w:pPr>
+            <w:r>
+              <w:rPr>
+                <w:rFonts w:ascii="Abadi" w:hAnsi="Abadi"/>
+                <w:sz w:val="18"/>
+                <w:szCs w:val="18"/>
+              </w:rPr>
+              <w:t>Skirmisher</w:t>
+            </w:r>
+          </w:p>
+        </w:tc>
+        <w:tc>
+          <w:tcPr>
+            <w:tcW w:w="1798" w:type="dxa"/>
+          </w:tcPr>
+          <w:p>
+            <w:pPr>
+              <w:rPr>
+                <w:rFonts w:ascii="Abadi" w:hAnsi="Abadi"/>
+                <w:sz w:val="18"/>
+                <w:szCs w:val="18"/>
+              </w:rPr>
+            </w:pPr>
+            <w:r>
+              <w:rPr>
+                <w:rFonts w:ascii="Abadi" w:hAnsi="Abadi"/>
+                <w:sz w:val="18"/>
+                <w:szCs w:val="18"/>
+              </w:rPr>
+              <w:t>MS+2</w:t>
+            </w:r>
+          </w:p>
+        </w:tc>
+        <w:tc>
+          <w:tcPr>
+            <w:tcW w:w="1798" w:type="dxa"/>
+          </w:tcPr>
+          <w:p>
+            <w:pPr>
+              <w:rPr>
+                <w:rFonts w:ascii="Abadi" w:hAnsi="Abadi"/>
+                <w:sz w:val="18"/>
+                <w:szCs w:val="18"/>
+              </w:rPr>
+            </w:pPr>
+            <w:r>
+              <w:rPr>
+                <w:rFonts w:ascii="Abadi" w:hAnsi="Abadi"/>
+                <w:sz w:val="18"/>
+                <w:szCs w:val="18"/>
+              </w:rPr>
+              <w:t>MS+2</w:t>
+            </w:r>
+          </w:p>
+        </w:tc>
+        <w:tc>
+          <w:tcPr>
+            <w:tcW w:w="1798" w:type="dxa"/>
+          </w:tcPr>
+          <w:p>
+            <w:pPr>
+              <w:rPr>
+                <w:rFonts w:ascii="Abadi" w:hAnsi="Abadi"/>
+                <w:sz w:val="18"/>
+                <w:szCs w:val="18"/>
+              </w:rPr>
+            </w:pPr>
+            <w:r>
+              <w:rPr>
+                <w:rFonts w:ascii="Abadi" w:hAnsi="Abadi"/>
+                <w:sz w:val="18"/>
+                <w:szCs w:val="18"/>
+              </w:rPr>
+              <w:t>SR+3</w:t>
+            </w:r>
+          </w:p>
+        </w:tc>
+        <w:tc>
+          <w:tcPr>
+            <w:tcW w:w="1799" w:type="dxa"/>
+          </w:tcPr>
+          <w:p>
+            <w:pPr>
+              <w:rPr>
+                <w:rFonts w:ascii="Abadi" w:hAnsi="Abadi"/>
+                <w:sz w:val="18"/>
+                <w:szCs w:val="18"/>
+              </w:rPr>
+            </w:pPr>
+            <w:r>
+              <w:rPr>
+                <w:rFonts w:ascii="Abadi" w:hAnsi="Abadi"/>
+                <w:sz w:val="18"/>
+                <w:szCs w:val="18"/>
+              </w:rPr>
+              <w:t>SR+3</w:t>
+            </w:r>
+          </w:p>
+        </w:tc>
+        <w:tc>
+          <w:tcPr>
+            <w:tcW w:w="1799" w:type="dxa"/>
+          </w:tcPr>
+          <w:p>
+            <w:pPr>
+              <w:rPr>
+                <w:rFonts w:ascii="Abadi" w:hAnsi="Abadi"/>
+                <w:sz w:val="18"/>
+                <w:szCs w:val="18"/>
+              </w:rPr>
+            </w:pPr>
+            <w:r>
+              <w:rPr>
+                <w:rFonts w:ascii="Abadi" w:hAnsi="Abadi"/>
+                <w:sz w:val="18"/>
+                <w:szCs w:val="18"/>
+              </w:rPr>
+              <w:t>PW+0</w:t>
+            </w:r>
+          </w:p>
+        </w:tc>
+      </w:tr>
+      <w:tr>
+        <w:tc>
+          <w:tcPr>
+            <w:tcW w:w="1798" w:type="dxa"/>
+          </w:tcPr>
+          <w:p>
+            <w:pPr>
+              <w:rPr>
+                <w:rFonts w:ascii="Abadi" w:hAnsi="Abadi"/>
+                <w:sz w:val="18"/>
+                <w:szCs w:val="18"/>
+              </w:rPr>
+            </w:pPr>
+            <w:r>
+              <w:rPr>
+                <w:rFonts w:ascii="Abadi" w:hAnsi="Abadi"/>
+                <w:sz w:val="18"/>
+                <w:szCs w:val="18"/>
+              </w:rPr>
+              <w:t>Titan</w:t>
+            </w:r>
+          </w:p>
+        </w:tc>
+        <w:tc>
+          <w:tcPr>
+            <w:tcW w:w="1798" w:type="dxa"/>
+          </w:tcPr>
+          <w:p>
+            <w:pPr>
+              <w:rPr>
+                <w:rFonts w:ascii="Abadi" w:hAnsi="Abadi"/>
+                <w:sz w:val="18"/>
+                <w:szCs w:val="18"/>
+              </w:rPr>
+            </w:pPr>
+            <w:r>
+              <w:rPr>
+                <w:rFonts w:ascii="Abadi" w:hAnsi="Abadi"/>
+                <w:sz w:val="18"/>
+                <w:szCs w:val="18"/>
+              </w:rPr>
+              <w:t>MS+4</w:t>
+            </w:r>
+          </w:p>
+        </w:tc>
+        <w:tc>
+          <w:tcPr>
+            <w:tcW w:w="1798" w:type="dxa"/>
+          </w:tcPr>
+          <w:p>
+            <w:pPr>
+              <w:rPr>
+                <w:rFonts w:ascii="Abadi" w:hAnsi="Abadi"/>
+                <w:sz w:val="18"/>
+                <w:szCs w:val="18"/>
+              </w:rPr>
+            </w:pPr>
+            <w:r>
+              <w:rPr>
+                <w:rFonts w:ascii="Abadi" w:hAnsi="Abadi"/>
+                <w:sz w:val="18"/>
+                <w:szCs w:val="18"/>
+              </w:rPr>
+              <w:t>MS+3</w:t>
+            </w:r>
+          </w:p>
+        </w:tc>
+        <w:tc>
+          <w:tcPr>
+            <w:tcW w:w="1798" w:type="dxa"/>
+          </w:tcPr>
+          <w:p>
+            <w:pPr>
+              <w:rPr>
+                <w:rFonts w:ascii="Abadi" w:hAnsi="Abadi"/>
+                <w:sz w:val="18"/>
+                <w:szCs w:val="18"/>
+              </w:rPr>
+            </w:pPr>
+            <w:r>
+              <w:rPr>
+                <w:rFonts w:ascii="Abadi" w:hAnsi="Abadi"/>
+                <w:sz w:val="18"/>
+                <w:szCs w:val="18"/>
+              </w:rPr>
+              <w:t>SR+2</w:t>
+            </w:r>
+          </w:p>
+        </w:tc>
+        <w:tc>
+          <w:tcPr>
+            <w:tcW w:w="1799" w:type="dxa"/>
+          </w:tcPr>
+          <w:p>
+            <w:pPr>
+              <w:rPr>
+                <w:rFonts w:ascii="Abadi" w:hAnsi="Abadi"/>
+                <w:sz w:val="18"/>
+                <w:szCs w:val="18"/>
+              </w:rPr>
+            </w:pPr>
+            <w:r>
+              <w:rPr>
+                <w:rFonts w:ascii="Abadi" w:hAnsi="Abadi"/>
+                <w:sz w:val="18"/>
+                <w:szCs w:val="18"/>
+              </w:rPr>
+              <w:t>SR+1</w:t>
+            </w:r>
+          </w:p>
+        </w:tc>
+        <w:tc>
+          <w:tcPr>
+            <w:tcW w:w="1799" w:type="dxa"/>
+          </w:tcPr>
+          <w:p>
+            <w:pPr>
+              <w:rPr>
+                <w:rFonts w:ascii="Abadi" w:hAnsi="Abadi"/>
+                <w:sz w:val="18"/>
+                <w:szCs w:val="18"/>
+              </w:rPr>
+            </w:pPr>
+            <w:r>
+              <w:rPr>
+                <w:rFonts w:ascii="Abadi" w:hAnsi="Abadi"/>
+                <w:sz w:val="18"/>
+                <w:szCs w:val="18"/>
+              </w:rPr>
+              <w:t>PC+0</w:t>
+            </w:r>
+          </w:p>
+        </w:tc>
+      </w:tr>
+      <w:bookmarkEnd w:id="0"/>
+      <w:bookmarkEnd w:id="1"/>
+    </w:tbl>
+    <w:p>
+      <w:pPr>
+        <w:rPr>
+          <w:rFonts w:ascii="Abadi" w:hAnsi="Abadi"/>
+          <w:sz w:val="18"/>
+          <w:szCs w:val="18"/>
+        </w:rPr>
+      </w:pPr>
     </w:p>
     <w:p>
       <w:pPr>
@@ -173,7 +612,7 @@
       <w:tr>
         <w:tc>
           <w:tcPr>
-            <w:tcW w:w="1506" w:type="dxa"/>
+            <w:tcW w:w="1477" w:type="dxa"/>
             <w:tcBorders>
               <w:top w:val="single" w:sz="4" w:space="0" w:color="auto"/>
               <w:left w:val="single" w:sz="4" w:space="0" w:color="auto"/>
@@ -205,7 +644,7 @@
         </w:tc>
         <w:tc>
           <w:tcPr>
-            <w:tcW w:w="515" w:type="dxa"/>
+            <w:tcW w:w="513" w:type="dxa"/>
             <w:tcBorders>
               <w:top w:val="single" w:sz="4" w:space="0" w:color="auto"/>
               <w:left w:val="single" w:sz="4" w:space="0" w:color="auto"/>
@@ -236,7 +675,7 @@
         </w:tc>
         <w:tc>
           <w:tcPr>
-            <w:tcW w:w="232" w:type="dxa"/>
+            <w:tcW w:w="411" w:type="dxa"/>
             <w:tcBorders>
               <w:top w:val="single" w:sz="4" w:space="0" w:color="auto"/>
               <w:left w:val="single" w:sz="4" w:space="0" w:color="auto"/>
@@ -267,7 +706,7 @@
         </w:tc>
         <w:tc>
           <w:tcPr>
-            <w:tcW w:w="544" w:type="dxa"/>
+            <w:tcW w:w="542" w:type="dxa"/>
             <w:tcBorders>
               <w:top w:val="single" w:sz="4" w:space="0" w:color="auto"/>
               <w:left w:val="single" w:sz="4" w:space="0" w:color="auto"/>
@@ -298,7 +737,7 @@
         </w:tc>
         <w:tc>
           <w:tcPr>
-            <w:tcW w:w="505" w:type="dxa"/>
+            <w:tcW w:w="503" w:type="dxa"/>
             <w:tcBorders>
               <w:top w:val="single" w:sz="4" w:space="0" w:color="auto"/>
               <w:left w:val="single" w:sz="4" w:space="0" w:color="auto"/>
@@ -332,7 +771,7 @@
         </w:tc>
         <w:tc>
           <w:tcPr>
-            <w:tcW w:w="478" w:type="dxa"/>
+            <w:tcW w:w="476" w:type="dxa"/>
             <w:tcBorders>
               <w:top w:val="single" w:sz="4" w:space="0" w:color="auto"/>
               <w:left w:val="single" w:sz="4" w:space="0" w:color="auto"/>
@@ -364,7 +803,7 @@
         </w:tc>
         <w:tc>
           <w:tcPr>
-            <w:tcW w:w="749" w:type="dxa"/>
+            <w:tcW w:w="737" w:type="dxa"/>
             <w:tcBorders>
               <w:top w:val="single" w:sz="4" w:space="0" w:color="auto"/>
               <w:left w:val="single" w:sz="4" w:space="0" w:color="auto"/>
@@ -398,7 +837,7 @@
         </w:tc>
         <w:tc>
           <w:tcPr>
-            <w:tcW w:w="563" w:type="dxa"/>
+            <w:tcW w:w="560" w:type="dxa"/>
             <w:tcBorders>
               <w:top w:val="single" w:sz="4" w:space="0" w:color="auto"/>
               <w:left w:val="single" w:sz="4" w:space="0" w:color="auto"/>
@@ -430,7 +869,7 @@
         </w:tc>
         <w:tc>
           <w:tcPr>
-            <w:tcW w:w="2193" w:type="dxa"/>
+            <w:tcW w:w="2154" w:type="dxa"/>
             <w:tcBorders>
               <w:top w:val="single" w:sz="4" w:space="0" w:color="auto"/>
               <w:left w:val="single" w:sz="4" w:space="0" w:color="auto"/>
@@ -462,7 +901,7 @@
         </w:tc>
         <w:tc>
           <w:tcPr>
-            <w:tcW w:w="3505" w:type="dxa"/>
+            <w:tcW w:w="3417" w:type="dxa"/>
             <w:tcBorders>
               <w:top w:val="single" w:sz="4" w:space="0" w:color="auto"/>
               <w:left w:val="single" w:sz="4" w:space="0" w:color="auto"/>
@@ -496,7 +935,7 @@
       <w:tr>
         <w:tc>
           <w:tcPr>
-            <w:tcW w:w="1506" w:type="dxa"/>
+            <w:tcW w:w="1477" w:type="dxa"/>
             <w:tcBorders>
               <w:top w:val="single" w:sz="4" w:space="0" w:color="auto"/>
               <w:left w:val="single" w:sz="4" w:space="0" w:color="auto"/>
@@ -526,7 +965,7 @@
         </w:tc>
         <w:tc>
           <w:tcPr>
-            <w:tcW w:w="515" w:type="dxa"/>
+            <w:tcW w:w="513" w:type="dxa"/>
             <w:tcBorders>
               <w:top w:val="single" w:sz="4" w:space="0" w:color="auto"/>
               <w:left w:val="single" w:sz="4" w:space="0" w:color="auto"/>
@@ -555,7 +994,7 @@
         </w:tc>
         <w:tc>
           <w:tcPr>
-            <w:tcW w:w="232" w:type="dxa"/>
+            <w:tcW w:w="411" w:type="dxa"/>
             <w:tcBorders>
               <w:top w:val="single" w:sz="4" w:space="0" w:color="auto"/>
               <w:left w:val="single" w:sz="4" w:space="0" w:color="auto"/>
@@ -584,7 +1023,7 @@
         </w:tc>
         <w:tc>
           <w:tcPr>
-            <w:tcW w:w="544" w:type="dxa"/>
+            <w:tcW w:w="542" w:type="dxa"/>
             <w:tcBorders>
               <w:top w:val="single" w:sz="4" w:space="0" w:color="auto"/>
               <w:left w:val="single" w:sz="4" w:space="0" w:color="auto"/>
@@ -613,7 +1052,7 @@
         </w:tc>
         <w:tc>
           <w:tcPr>
-            <w:tcW w:w="505" w:type="dxa"/>
+            <w:tcW w:w="503" w:type="dxa"/>
             <w:tcBorders>
               <w:top w:val="single" w:sz="4" w:space="0" w:color="auto"/>
               <w:left w:val="single" w:sz="4" w:space="0" w:color="auto"/>
@@ -643,7 +1082,7 @@
         </w:tc>
         <w:tc>
           <w:tcPr>
-            <w:tcW w:w="478" w:type="dxa"/>
+            <w:tcW w:w="476" w:type="dxa"/>
             <w:tcBorders>
               <w:top w:val="single" w:sz="4" w:space="0" w:color="auto"/>
               <w:left w:val="single" w:sz="4" w:space="0" w:color="auto"/>
@@ -673,7 +1112,7 @@
         </w:tc>
         <w:tc>
           <w:tcPr>
-            <w:tcW w:w="749" w:type="dxa"/>
+            <w:tcW w:w="737" w:type="dxa"/>
             <w:tcBorders>
               <w:top w:val="single" w:sz="4" w:space="0" w:color="auto"/>
               <w:left w:val="single" w:sz="4" w:space="0" w:color="auto"/>
@@ -713,7 +1152,7 @@
         </w:tc>
         <w:tc>
           <w:tcPr>
-            <w:tcW w:w="563" w:type="dxa"/>
+            <w:tcW w:w="560" w:type="dxa"/>
             <w:tcBorders>
               <w:top w:val="single" w:sz="4" w:space="0" w:color="auto"/>
               <w:left w:val="single" w:sz="4" w:space="0" w:color="auto"/>
@@ -743,7 +1182,7 @@
         </w:tc>
         <w:tc>
           <w:tcPr>
-            <w:tcW w:w="2193" w:type="dxa"/>
+            <w:tcW w:w="2154" w:type="dxa"/>
             <w:tcBorders>
               <w:top w:val="single" w:sz="4" w:space="0" w:color="auto"/>
               <w:left w:val="single" w:sz="4" w:space="0" w:color="auto"/>
@@ -841,7 +1280,7 @@
         </w:tc>
         <w:tc>
           <w:tcPr>
-            <w:tcW w:w="3505" w:type="dxa"/>
+            <w:tcW w:w="3417" w:type="dxa"/>
             <w:tcBorders>
               <w:top w:val="single" w:sz="4" w:space="0" w:color="auto"/>
               <w:left w:val="single" w:sz="4" w:space="0" w:color="auto"/>
@@ -1127,7 +1566,7 @@
       <w:tr>
         <w:tc>
           <w:tcPr>
-            <w:tcW w:w="1506" w:type="dxa"/>
+            <w:tcW w:w="1477" w:type="dxa"/>
             <w:tcBorders>
               <w:top w:val="single" w:sz="4" w:space="0" w:color="auto"/>
               <w:left w:val="single" w:sz="4" w:space="0" w:color="auto"/>
@@ -1156,7 +1595,7 @@
         </w:tc>
         <w:tc>
           <w:tcPr>
-            <w:tcW w:w="515" w:type="dxa"/>
+            <w:tcW w:w="513" w:type="dxa"/>
             <w:tcBorders>
               <w:top w:val="single" w:sz="4" w:space="0" w:color="auto"/>
               <w:left w:val="single" w:sz="4" w:space="0" w:color="auto"/>
@@ -1185,7 +1624,7 @@
         </w:tc>
         <w:tc>
           <w:tcPr>
-            <w:tcW w:w="232" w:type="dxa"/>
+            <w:tcW w:w="411" w:type="dxa"/>
             <w:tcBorders>
               <w:top w:val="single" w:sz="4" w:space="0" w:color="auto"/>
               <w:left w:val="single" w:sz="4" w:space="0" w:color="auto"/>
@@ -1214,7 +1653,7 @@
         </w:tc>
         <w:tc>
           <w:tcPr>
-            <w:tcW w:w="544" w:type="dxa"/>
+            <w:tcW w:w="542" w:type="dxa"/>
             <w:tcBorders>
               <w:top w:val="single" w:sz="4" w:space="0" w:color="auto"/>
               <w:left w:val="single" w:sz="4" w:space="0" w:color="auto"/>
@@ -1243,7 +1682,7 @@
         </w:tc>
         <w:tc>
           <w:tcPr>
-            <w:tcW w:w="505" w:type="dxa"/>
+            <w:tcW w:w="503" w:type="dxa"/>
             <w:tcBorders>
               <w:top w:val="single" w:sz="4" w:space="0" w:color="auto"/>
               <w:left w:val="single" w:sz="4" w:space="0" w:color="auto"/>
@@ -1272,7 +1711,7 @@
         </w:tc>
         <w:tc>
           <w:tcPr>
-            <w:tcW w:w="478" w:type="dxa"/>
+            <w:tcW w:w="476" w:type="dxa"/>
             <w:tcBorders>
               <w:top w:val="single" w:sz="4" w:space="0" w:color="auto"/>
               <w:left w:val="single" w:sz="4" w:space="0" w:color="auto"/>
@@ -1301,7 +1740,7 @@
         </w:tc>
         <w:tc>
           <w:tcPr>
-            <w:tcW w:w="749" w:type="dxa"/>
+            <w:tcW w:w="737" w:type="dxa"/>
             <w:tcBorders>
               <w:top w:val="single" w:sz="4" w:space="0" w:color="auto"/>
               <w:left w:val="single" w:sz="4" w:space="0" w:color="auto"/>
@@ -1330,7 +1769,7 @@
         </w:tc>
         <w:tc>
           <w:tcPr>
-            <w:tcW w:w="563" w:type="dxa"/>
+            <w:tcW w:w="560" w:type="dxa"/>
             <w:tcBorders>
               <w:top w:val="single" w:sz="4" w:space="0" w:color="auto"/>
               <w:left w:val="single" w:sz="4" w:space="0" w:color="auto"/>
@@ -1359,7 +1798,7 @@
         </w:tc>
         <w:tc>
           <w:tcPr>
-            <w:tcW w:w="2193" w:type="dxa"/>
+            <w:tcW w:w="2154" w:type="dxa"/>
             <w:tcBorders>
               <w:top w:val="single" w:sz="4" w:space="0" w:color="auto"/>
               <w:left w:val="single" w:sz="4" w:space="0" w:color="auto"/>
@@ -1424,7 +1863,7 @@
         </w:tc>
         <w:tc>
           <w:tcPr>
-            <w:tcW w:w="3505" w:type="dxa"/>
+            <w:tcW w:w="3417" w:type="dxa"/>
             <w:tcBorders>
               <w:top w:val="single" w:sz="4" w:space="0" w:color="auto"/>
               <w:left w:val="single" w:sz="4" w:space="0" w:color="auto"/>
@@ -1533,7 +1972,7 @@
       <w:tr>
         <w:tc>
           <w:tcPr>
-            <w:tcW w:w="1506" w:type="dxa"/>
+            <w:tcW w:w="1477" w:type="dxa"/>
             <w:tcBorders>
               <w:top w:val="single" w:sz="4" w:space="0" w:color="auto"/>
               <w:left w:val="single" w:sz="4" w:space="0" w:color="auto"/>
@@ -1562,7 +2001,7 @@
         </w:tc>
         <w:tc>
           <w:tcPr>
-            <w:tcW w:w="515" w:type="dxa"/>
+            <w:tcW w:w="513" w:type="dxa"/>
             <w:tcBorders>
               <w:top w:val="single" w:sz="4" w:space="0" w:color="auto"/>
               <w:left w:val="single" w:sz="4" w:space="0" w:color="auto"/>
@@ -1591,7 +2030,7 @@
         </w:tc>
         <w:tc>
           <w:tcPr>
-            <w:tcW w:w="232" w:type="dxa"/>
+            <w:tcW w:w="411" w:type="dxa"/>
             <w:tcBorders>
               <w:top w:val="single" w:sz="4" w:space="0" w:color="auto"/>
               <w:left w:val="single" w:sz="4" w:space="0" w:color="auto"/>
@@ -1620,7 +2059,7 @@
         </w:tc>
         <w:tc>
           <w:tcPr>
-            <w:tcW w:w="544" w:type="dxa"/>
+            <w:tcW w:w="542" w:type="dxa"/>
             <w:tcBorders>
               <w:top w:val="single" w:sz="4" w:space="0" w:color="auto"/>
               <w:left w:val="single" w:sz="4" w:space="0" w:color="auto"/>
@@ -1649,7 +2088,7 @@
         </w:tc>
         <w:tc>
           <w:tcPr>
-            <w:tcW w:w="505" w:type="dxa"/>
+            <w:tcW w:w="503" w:type="dxa"/>
             <w:tcBorders>
               <w:top w:val="single" w:sz="4" w:space="0" w:color="auto"/>
               <w:left w:val="single" w:sz="4" w:space="0" w:color="auto"/>
@@ -1678,7 +2117,7 @@
         </w:tc>
         <w:tc>
           <w:tcPr>
-            <w:tcW w:w="478" w:type="dxa"/>
+            <w:tcW w:w="476" w:type="dxa"/>
             <w:tcBorders>
               <w:top w:val="single" w:sz="4" w:space="0" w:color="auto"/>
               <w:left w:val="single" w:sz="4" w:space="0" w:color="auto"/>
@@ -1707,7 +2146,7 @@
         </w:tc>
         <w:tc>
           <w:tcPr>
-            <w:tcW w:w="749" w:type="dxa"/>
+            <w:tcW w:w="737" w:type="dxa"/>
             <w:tcBorders>
               <w:top w:val="single" w:sz="4" w:space="0" w:color="auto"/>
               <w:left w:val="single" w:sz="4" w:space="0" w:color="auto"/>
@@ -1738,7 +2177,7 @@
         </w:tc>
         <w:tc>
           <w:tcPr>
-            <w:tcW w:w="563" w:type="dxa"/>
+            <w:tcW w:w="560" w:type="dxa"/>
             <w:tcBorders>
               <w:top w:val="single" w:sz="4" w:space="0" w:color="auto"/>
               <w:left w:val="single" w:sz="4" w:space="0" w:color="auto"/>
@@ -1767,7 +2206,7 @@
         </w:tc>
         <w:tc>
           <w:tcPr>
-            <w:tcW w:w="2193" w:type="dxa"/>
+            <w:tcW w:w="2154" w:type="dxa"/>
             <w:tcBorders>
               <w:top w:val="single" w:sz="4" w:space="0" w:color="auto"/>
               <w:left w:val="single" w:sz="4" w:space="0" w:color="auto"/>
@@ -1822,7 +2261,7 @@
         </w:tc>
         <w:tc>
           <w:tcPr>
-            <w:tcW w:w="3505" w:type="dxa"/>
+            <w:tcW w:w="3417" w:type="dxa"/>
             <w:tcBorders>
               <w:top w:val="single" w:sz="4" w:space="0" w:color="auto"/>
               <w:left w:val="single" w:sz="4" w:space="0" w:color="auto"/>
@@ -1844,7 +2283,6 @@
                 <w:szCs w:val="14"/>
               </w:rPr>
             </w:pPr>
-            <w:bookmarkStart w:id="0" w:name="_GoBack"/>
             <w:r>
               <w:rPr>
                 <w:rFonts w:ascii="Abadi" w:hAnsi="Abadi"/>
@@ -1854,7 +2292,6 @@
               <w:t>Burn -1 / x3 / -- / 10P</w:t>
             </w:r>
           </w:p>
-          <w:bookmarkEnd w:id="0"/>
           <w:p>
             <w:pPr>
               <w:pStyle w:val="ListParagraph"/>
@@ -1937,7 +2374,7 @@
       <w:tr>
         <w:tc>
           <w:tcPr>
-            <w:tcW w:w="1506" w:type="dxa"/>
+            <w:tcW w:w="1477" w:type="dxa"/>
             <w:tcBorders>
               <w:top w:val="single" w:sz="4" w:space="0" w:color="auto"/>
               <w:left w:val="single" w:sz="4" w:space="0" w:color="auto"/>
@@ -1966,7 +2403,7 @@
         </w:tc>
         <w:tc>
           <w:tcPr>
-            <w:tcW w:w="515" w:type="dxa"/>
+            <w:tcW w:w="513" w:type="dxa"/>
             <w:tcBorders>
               <w:top w:val="single" w:sz="4" w:space="0" w:color="auto"/>
               <w:left w:val="single" w:sz="4" w:space="0" w:color="auto"/>
@@ -2005,7 +2442,7 @@
         </w:tc>
         <w:tc>
           <w:tcPr>
-            <w:tcW w:w="232" w:type="dxa"/>
+            <w:tcW w:w="411" w:type="dxa"/>
             <w:tcBorders>
               <w:top w:val="single" w:sz="4" w:space="0" w:color="auto"/>
               <w:left w:val="single" w:sz="4" w:space="0" w:color="auto"/>
@@ -2034,7 +2471,7 @@
         </w:tc>
         <w:tc>
           <w:tcPr>
-            <w:tcW w:w="544" w:type="dxa"/>
+            <w:tcW w:w="542" w:type="dxa"/>
             <w:tcBorders>
               <w:top w:val="single" w:sz="4" w:space="0" w:color="auto"/>
               <w:left w:val="single" w:sz="4" w:space="0" w:color="auto"/>
@@ -2063,7 +2500,7 @@
         </w:tc>
         <w:tc>
           <w:tcPr>
-            <w:tcW w:w="505" w:type="dxa"/>
+            <w:tcW w:w="503" w:type="dxa"/>
             <w:tcBorders>
               <w:top w:val="single" w:sz="4" w:space="0" w:color="auto"/>
               <w:left w:val="single" w:sz="4" w:space="0" w:color="auto"/>
@@ -2092,7 +2529,7 @@
         </w:tc>
         <w:tc>
           <w:tcPr>
-            <w:tcW w:w="478" w:type="dxa"/>
+            <w:tcW w:w="476" w:type="dxa"/>
             <w:tcBorders>
               <w:top w:val="single" w:sz="4" w:space="0" w:color="auto"/>
               <w:left w:val="single" w:sz="4" w:space="0" w:color="auto"/>
@@ -2121,7 +2558,7 @@
         </w:tc>
         <w:tc>
           <w:tcPr>
-            <w:tcW w:w="749" w:type="dxa"/>
+            <w:tcW w:w="737" w:type="dxa"/>
             <w:tcBorders>
               <w:top w:val="single" w:sz="4" w:space="0" w:color="auto"/>
               <w:left w:val="single" w:sz="4" w:space="0" w:color="auto"/>
@@ -2150,7 +2587,7 @@
         </w:tc>
         <w:tc>
           <w:tcPr>
-            <w:tcW w:w="563" w:type="dxa"/>
+            <w:tcW w:w="560" w:type="dxa"/>
             <w:tcBorders>
               <w:top w:val="single" w:sz="4" w:space="0" w:color="auto"/>
               <w:left w:val="single" w:sz="4" w:space="0" w:color="auto"/>
@@ -2179,7 +2616,7 @@
         </w:tc>
         <w:tc>
           <w:tcPr>
-            <w:tcW w:w="2193" w:type="dxa"/>
+            <w:tcW w:w="2154" w:type="dxa"/>
             <w:tcBorders>
               <w:top w:val="single" w:sz="4" w:space="0" w:color="auto"/>
               <w:left w:val="single" w:sz="4" w:space="0" w:color="auto"/>
@@ -2276,7 +2713,7 @@
         </w:tc>
         <w:tc>
           <w:tcPr>
-            <w:tcW w:w="3505" w:type="dxa"/>
+            <w:tcW w:w="3417" w:type="dxa"/>
             <w:tcBorders>
               <w:top w:val="single" w:sz="4" w:space="0" w:color="auto"/>
               <w:left w:val="single" w:sz="4" w:space="0" w:color="auto"/>
@@ -2312,7 +2749,7 @@
       <w:tr>
         <w:tc>
           <w:tcPr>
-            <w:tcW w:w="1506" w:type="dxa"/>
+            <w:tcW w:w="1477" w:type="dxa"/>
             <w:tcBorders>
               <w:top w:val="single" w:sz="4" w:space="0" w:color="auto"/>
               <w:left w:val="single" w:sz="4" w:space="0" w:color="auto"/>
@@ -2341,7 +2778,7 @@
         </w:tc>
         <w:tc>
           <w:tcPr>
-            <w:tcW w:w="515" w:type="dxa"/>
+            <w:tcW w:w="513" w:type="dxa"/>
             <w:tcBorders>
               <w:top w:val="single" w:sz="4" w:space="0" w:color="auto"/>
               <w:left w:val="single" w:sz="4" w:space="0" w:color="auto"/>
@@ -2370,7 +2807,7 @@
         </w:tc>
         <w:tc>
           <w:tcPr>
-            <w:tcW w:w="232" w:type="dxa"/>
+            <w:tcW w:w="411" w:type="dxa"/>
             <w:tcBorders>
               <w:top w:val="single" w:sz="4" w:space="0" w:color="auto"/>
               <w:left w:val="single" w:sz="4" w:space="0" w:color="auto"/>
@@ -2399,7 +2836,7 @@
         </w:tc>
         <w:tc>
           <w:tcPr>
-            <w:tcW w:w="544" w:type="dxa"/>
+            <w:tcW w:w="542" w:type="dxa"/>
             <w:tcBorders>
               <w:top w:val="single" w:sz="4" w:space="0" w:color="auto"/>
               <w:left w:val="single" w:sz="4" w:space="0" w:color="auto"/>
@@ -2428,7 +2865,7 @@
         </w:tc>
         <w:tc>
           <w:tcPr>
-            <w:tcW w:w="505" w:type="dxa"/>
+            <w:tcW w:w="503" w:type="dxa"/>
             <w:tcBorders>
               <w:top w:val="single" w:sz="4" w:space="0" w:color="auto"/>
               <w:left w:val="single" w:sz="4" w:space="0" w:color="auto"/>
@@ -2457,7 +2894,7 @@
         </w:tc>
         <w:tc>
           <w:tcPr>
-            <w:tcW w:w="478" w:type="dxa"/>
+            <w:tcW w:w="476" w:type="dxa"/>
             <w:tcBorders>
               <w:top w:val="single" w:sz="4" w:space="0" w:color="auto"/>
               <w:left w:val="single" w:sz="4" w:space="0" w:color="auto"/>
@@ -2486,7 +2923,7 @@
         </w:tc>
         <w:tc>
           <w:tcPr>
-            <w:tcW w:w="749" w:type="dxa"/>
+            <w:tcW w:w="737" w:type="dxa"/>
             <w:tcBorders>
               <w:top w:val="single" w:sz="4" w:space="0" w:color="auto"/>
               <w:left w:val="single" w:sz="4" w:space="0" w:color="auto"/>
@@ -2515,7 +2952,7 @@
         </w:tc>
         <w:tc>
           <w:tcPr>
-            <w:tcW w:w="563" w:type="dxa"/>
+            <w:tcW w:w="560" w:type="dxa"/>
             <w:tcBorders>
               <w:top w:val="single" w:sz="4" w:space="0" w:color="auto"/>
               <w:left w:val="single" w:sz="4" w:space="0" w:color="auto"/>
@@ -2544,7 +2981,7 @@
         </w:tc>
         <w:tc>
           <w:tcPr>
-            <w:tcW w:w="2193" w:type="dxa"/>
+            <w:tcW w:w="2154" w:type="dxa"/>
             <w:tcBorders>
               <w:top w:val="single" w:sz="4" w:space="0" w:color="auto"/>
               <w:left w:val="single" w:sz="4" w:space="0" w:color="auto"/>
@@ -2577,7 +3014,7 @@
         </w:tc>
         <w:tc>
           <w:tcPr>
-            <w:tcW w:w="3505" w:type="dxa"/>
+            <w:tcW w:w="3417" w:type="dxa"/>
             <w:tcBorders>
               <w:top w:val="single" w:sz="4" w:space="0" w:color="auto"/>
               <w:left w:val="single" w:sz="4" w:space="0" w:color="auto"/>
@@ -2613,7 +3050,7 @@
       <w:tr>
         <w:tc>
           <w:tcPr>
-            <w:tcW w:w="1506" w:type="dxa"/>
+            <w:tcW w:w="1477" w:type="dxa"/>
             <w:tcBorders>
               <w:top w:val="single" w:sz="4" w:space="0" w:color="auto"/>
               <w:left w:val="single" w:sz="4" w:space="0" w:color="auto"/>
@@ -2642,7 +3079,7 @@
         </w:tc>
         <w:tc>
           <w:tcPr>
-            <w:tcW w:w="515" w:type="dxa"/>
+            <w:tcW w:w="513" w:type="dxa"/>
             <w:tcBorders>
               <w:top w:val="single" w:sz="4" w:space="0" w:color="auto"/>
               <w:left w:val="single" w:sz="4" w:space="0" w:color="auto"/>
@@ -2671,7 +3108,7 @@
         </w:tc>
         <w:tc>
           <w:tcPr>
-            <w:tcW w:w="232" w:type="dxa"/>
+            <w:tcW w:w="411" w:type="dxa"/>
             <w:tcBorders>
               <w:top w:val="single" w:sz="4" w:space="0" w:color="auto"/>
               <w:left w:val="single" w:sz="4" w:space="0" w:color="auto"/>
@@ -2700,7 +3137,7 @@
         </w:tc>
         <w:tc>
           <w:tcPr>
-            <w:tcW w:w="544" w:type="dxa"/>
+            <w:tcW w:w="542" w:type="dxa"/>
             <w:tcBorders>
               <w:top w:val="single" w:sz="4" w:space="0" w:color="auto"/>
               <w:left w:val="single" w:sz="4" w:space="0" w:color="auto"/>
@@ -2729,7 +3166,7 @@
         </w:tc>
         <w:tc>
           <w:tcPr>
-            <w:tcW w:w="505" w:type="dxa"/>
+            <w:tcW w:w="503" w:type="dxa"/>
             <w:tcBorders>
               <w:top w:val="single" w:sz="4" w:space="0" w:color="auto"/>
               <w:left w:val="single" w:sz="4" w:space="0" w:color="auto"/>
@@ -2758,7 +3195,7 @@
         </w:tc>
         <w:tc>
           <w:tcPr>
-            <w:tcW w:w="478" w:type="dxa"/>
+            <w:tcW w:w="476" w:type="dxa"/>
             <w:tcBorders>
               <w:top w:val="single" w:sz="4" w:space="0" w:color="auto"/>
               <w:left w:val="single" w:sz="4" w:space="0" w:color="auto"/>
@@ -2787,7 +3224,7 @@
         </w:tc>
         <w:tc>
           <w:tcPr>
-            <w:tcW w:w="749" w:type="dxa"/>
+            <w:tcW w:w="737" w:type="dxa"/>
             <w:tcBorders>
               <w:top w:val="single" w:sz="4" w:space="0" w:color="auto"/>
               <w:left w:val="single" w:sz="4" w:space="0" w:color="auto"/>
@@ -2816,7 +3253,7 @@
         </w:tc>
         <w:tc>
           <w:tcPr>
-            <w:tcW w:w="563" w:type="dxa"/>
+            <w:tcW w:w="560" w:type="dxa"/>
             <w:tcBorders>
               <w:top w:val="single" w:sz="4" w:space="0" w:color="auto"/>
               <w:left w:val="single" w:sz="4" w:space="0" w:color="auto"/>
@@ -2845,7 +3282,7 @@
         </w:tc>
         <w:tc>
           <w:tcPr>
-            <w:tcW w:w="2193" w:type="dxa"/>
+            <w:tcW w:w="2154" w:type="dxa"/>
             <w:tcBorders>
               <w:top w:val="single" w:sz="4" w:space="0" w:color="auto"/>
               <w:left w:val="single" w:sz="4" w:space="0" w:color="auto"/>
@@ -2875,10 +3312,32 @@
               <w:t>Armor 2/2/2</w:t>
             </w:r>
           </w:p>
-        </w:tc>
-        <w:tc>
-          <w:tcPr>
-            <w:tcW w:w="3505" w:type="dxa"/>
+          <w:p>
+            <w:pPr>
+              <w:numPr>
+                <w:ilvl w:val="0"/>
+                <w:numId w:val="1"/>
+              </w:numPr>
+              <w:spacing w:after="0" w:line="276" w:lineRule="auto"/>
+              <w:rPr>
+                <w:rFonts w:ascii="Abadi" w:hAnsi="Abadi"/>
+                <w:sz w:val="14"/>
+                <w:szCs w:val="14"/>
+              </w:rPr>
+            </w:pPr>
+            <w:r>
+              <w:rPr>
+                <w:rFonts w:ascii="Abadi" w:hAnsi="Abadi"/>
+                <w:sz w:val="14"/>
+                <w:szCs w:val="14"/>
+              </w:rPr>
+              <w:t>Mental Saves +1</w:t>
+            </w:r>
+          </w:p>
+        </w:tc>
+        <w:tc>
+          <w:tcPr>
+            <w:tcW w:w="3417" w:type="dxa"/>
             <w:tcBorders>
               <w:top w:val="single" w:sz="4" w:space="0" w:color="auto"/>
               <w:left w:val="single" w:sz="4" w:space="0" w:color="auto"/>
@@ -2930,7 +3389,7 @@
       <w:tr>
         <w:tc>
           <w:tcPr>
-            <w:tcW w:w="1506" w:type="dxa"/>
+            <w:tcW w:w="1477" w:type="dxa"/>
             <w:tcBorders>
               <w:top w:val="single" w:sz="4" w:space="0" w:color="auto"/>
               <w:left w:val="single" w:sz="4" w:space="0" w:color="auto"/>
@@ -2959,7 +3418,7 @@
         </w:tc>
         <w:tc>
           <w:tcPr>
-            <w:tcW w:w="515" w:type="dxa"/>
+            <w:tcW w:w="513" w:type="dxa"/>
             <w:tcBorders>
               <w:top w:val="single" w:sz="4" w:space="0" w:color="auto"/>
               <w:left w:val="single" w:sz="4" w:space="0" w:color="auto"/>
@@ -2988,7 +3447,7 @@
         </w:tc>
         <w:tc>
           <w:tcPr>
-            <w:tcW w:w="232" w:type="dxa"/>
+            <w:tcW w:w="411" w:type="dxa"/>
             <w:tcBorders>
               <w:top w:val="single" w:sz="4" w:space="0" w:color="auto"/>
               <w:left w:val="single" w:sz="4" w:space="0" w:color="auto"/>
@@ -3017,7 +3476,7 @@
         </w:tc>
         <w:tc>
           <w:tcPr>
-            <w:tcW w:w="544" w:type="dxa"/>
+            <w:tcW w:w="542" w:type="dxa"/>
             <w:tcBorders>
               <w:top w:val="single" w:sz="4" w:space="0" w:color="auto"/>
               <w:left w:val="single" w:sz="4" w:space="0" w:color="auto"/>
@@ -3046,7 +3505,7 @@
         </w:tc>
         <w:tc>
           <w:tcPr>
-            <w:tcW w:w="505" w:type="dxa"/>
+            <w:tcW w:w="503" w:type="dxa"/>
             <w:tcBorders>
               <w:top w:val="single" w:sz="4" w:space="0" w:color="auto"/>
               <w:left w:val="single" w:sz="4" w:space="0" w:color="auto"/>
@@ -3075,7 +3534,7 @@
         </w:tc>
         <w:tc>
           <w:tcPr>
-            <w:tcW w:w="478" w:type="dxa"/>
+            <w:tcW w:w="476" w:type="dxa"/>
             <w:tcBorders>
               <w:top w:val="single" w:sz="4" w:space="0" w:color="auto"/>
               <w:left w:val="single" w:sz="4" w:space="0" w:color="auto"/>
@@ -3104,7 +3563,7 @@
         </w:tc>
         <w:tc>
           <w:tcPr>
-            <w:tcW w:w="749" w:type="dxa"/>
+            <w:tcW w:w="737" w:type="dxa"/>
             <w:tcBorders>
               <w:top w:val="single" w:sz="4" w:space="0" w:color="auto"/>
               <w:left w:val="single" w:sz="4" w:space="0" w:color="auto"/>
@@ -3133,7 +3592,7 @@
         </w:tc>
         <w:tc>
           <w:tcPr>
-            <w:tcW w:w="563" w:type="dxa"/>
+            <w:tcW w:w="560" w:type="dxa"/>
             <w:tcBorders>
               <w:top w:val="single" w:sz="4" w:space="0" w:color="auto"/>
               <w:left w:val="single" w:sz="4" w:space="0" w:color="auto"/>
@@ -3162,7 +3621,7 @@
         </w:tc>
         <w:tc>
           <w:tcPr>
-            <w:tcW w:w="2193" w:type="dxa"/>
+            <w:tcW w:w="2154" w:type="dxa"/>
             <w:tcBorders>
               <w:top w:val="single" w:sz="4" w:space="0" w:color="auto"/>
               <w:left w:val="single" w:sz="4" w:space="0" w:color="auto"/>
@@ -3217,7 +3676,7 @@
         </w:tc>
         <w:tc>
           <w:tcPr>
-            <w:tcW w:w="3505" w:type="dxa"/>
+            <w:tcW w:w="3417" w:type="dxa"/>
             <w:tcBorders>
               <w:top w:val="single" w:sz="4" w:space="0" w:color="auto"/>
               <w:left w:val="single" w:sz="4" w:space="0" w:color="auto"/>
@@ -3299,7 +3758,7 @@
       <w:tr>
         <w:tc>
           <w:tcPr>
-            <w:tcW w:w="1506" w:type="dxa"/>
+            <w:tcW w:w="1477" w:type="dxa"/>
             <w:tcBorders>
               <w:top w:val="single" w:sz="4" w:space="0" w:color="auto"/>
               <w:left w:val="single" w:sz="4" w:space="0" w:color="auto"/>
@@ -3328,7 +3787,7 @@
         </w:tc>
         <w:tc>
           <w:tcPr>
-            <w:tcW w:w="515" w:type="dxa"/>
+            <w:tcW w:w="513" w:type="dxa"/>
             <w:tcBorders>
               <w:top w:val="single" w:sz="4" w:space="0" w:color="auto"/>
               <w:left w:val="single" w:sz="4" w:space="0" w:color="auto"/>
@@ -3357,7 +3816,7 @@
         </w:tc>
         <w:tc>
           <w:tcPr>
-            <w:tcW w:w="232" w:type="dxa"/>
+            <w:tcW w:w="411" w:type="dxa"/>
             <w:tcBorders>
               <w:top w:val="single" w:sz="4" w:space="0" w:color="auto"/>
               <w:left w:val="single" w:sz="4" w:space="0" w:color="auto"/>
@@ -3386,7 +3845,7 @@
         </w:tc>
         <w:tc>
           <w:tcPr>
-            <w:tcW w:w="544" w:type="dxa"/>
+            <w:tcW w:w="542" w:type="dxa"/>
             <w:tcBorders>
               <w:top w:val="single" w:sz="4" w:space="0" w:color="auto"/>
               <w:left w:val="single" w:sz="4" w:space="0" w:color="auto"/>
@@ -3415,7 +3874,7 @@
         </w:tc>
         <w:tc>
           <w:tcPr>
-            <w:tcW w:w="505" w:type="dxa"/>
+            <w:tcW w:w="503" w:type="dxa"/>
             <w:tcBorders>
               <w:top w:val="single" w:sz="4" w:space="0" w:color="auto"/>
               <w:left w:val="single" w:sz="4" w:space="0" w:color="auto"/>
@@ -3444,7 +3903,7 @@
         </w:tc>
         <w:tc>
           <w:tcPr>
-            <w:tcW w:w="478" w:type="dxa"/>
+            <w:tcW w:w="476" w:type="dxa"/>
             <w:tcBorders>
               <w:top w:val="single" w:sz="4" w:space="0" w:color="auto"/>
               <w:left w:val="single" w:sz="4" w:space="0" w:color="auto"/>
@@ -3473,7 +3932,7 @@
         </w:tc>
         <w:tc>
           <w:tcPr>
-            <w:tcW w:w="749" w:type="dxa"/>
+            <w:tcW w:w="737" w:type="dxa"/>
             <w:tcBorders>
               <w:top w:val="single" w:sz="4" w:space="0" w:color="auto"/>
               <w:left w:val="single" w:sz="4" w:space="0" w:color="auto"/>
@@ -3502,7 +3961,7 @@
         </w:tc>
         <w:tc>
           <w:tcPr>
-            <w:tcW w:w="563" w:type="dxa"/>
+            <w:tcW w:w="560" w:type="dxa"/>
             <w:tcBorders>
               <w:top w:val="single" w:sz="4" w:space="0" w:color="auto"/>
               <w:left w:val="single" w:sz="4" w:space="0" w:color="auto"/>
@@ -3531,7 +3990,7 @@
         </w:tc>
         <w:tc>
           <w:tcPr>
-            <w:tcW w:w="2193" w:type="dxa"/>
+            <w:tcW w:w="2154" w:type="dxa"/>
             <w:tcBorders>
               <w:top w:val="single" w:sz="4" w:space="0" w:color="auto"/>
               <w:left w:val="single" w:sz="4" w:space="0" w:color="auto"/>
@@ -3608,7 +4067,7 @@
         </w:tc>
         <w:tc>
           <w:tcPr>
-            <w:tcW w:w="3505" w:type="dxa"/>
+            <w:tcW w:w="3417" w:type="dxa"/>
             <w:tcBorders>
               <w:top w:val="single" w:sz="4" w:space="0" w:color="auto"/>
               <w:left w:val="single" w:sz="4" w:space="0" w:color="auto"/>
@@ -3713,7 +4172,7 @@
       <w:tr>
         <w:tc>
           <w:tcPr>
-            <w:tcW w:w="1506" w:type="dxa"/>
+            <w:tcW w:w="1477" w:type="dxa"/>
             <w:tcBorders>
               <w:top w:val="single" w:sz="4" w:space="0" w:color="auto"/>
               <w:left w:val="single" w:sz="4" w:space="0" w:color="auto"/>
@@ -3742,7 +4201,7 @@
         </w:tc>
         <w:tc>
           <w:tcPr>
-            <w:tcW w:w="515" w:type="dxa"/>
+            <w:tcW w:w="513" w:type="dxa"/>
             <w:tcBorders>
               <w:top w:val="single" w:sz="4" w:space="0" w:color="auto"/>
               <w:left w:val="single" w:sz="4" w:space="0" w:color="auto"/>
@@ -3781,7 +4240,7 @@
         </w:tc>
         <w:tc>
           <w:tcPr>
-            <w:tcW w:w="232" w:type="dxa"/>
+            <w:tcW w:w="411" w:type="dxa"/>
             <w:tcBorders>
               <w:top w:val="single" w:sz="4" w:space="0" w:color="auto"/>
               <w:left w:val="single" w:sz="4" w:space="0" w:color="auto"/>
@@ -3810,7 +4269,7 @@
         </w:tc>
         <w:tc>
           <w:tcPr>
-            <w:tcW w:w="544" w:type="dxa"/>
+            <w:tcW w:w="542" w:type="dxa"/>
             <w:tcBorders>
               <w:top w:val="single" w:sz="4" w:space="0" w:color="auto"/>
               <w:left w:val="single" w:sz="4" w:space="0" w:color="auto"/>
@@ -3839,7 +4298,7 @@
         </w:tc>
         <w:tc>
           <w:tcPr>
-            <w:tcW w:w="505" w:type="dxa"/>
+            <w:tcW w:w="503" w:type="dxa"/>
             <w:tcBorders>
               <w:top w:val="single" w:sz="4" w:space="0" w:color="auto"/>
               <w:left w:val="single" w:sz="4" w:space="0" w:color="auto"/>
@@ -3868,7 +4327,7 @@
         </w:tc>
         <w:tc>
           <w:tcPr>
-            <w:tcW w:w="478" w:type="dxa"/>
+            <w:tcW w:w="476" w:type="dxa"/>
             <w:tcBorders>
               <w:top w:val="single" w:sz="4" w:space="0" w:color="auto"/>
               <w:left w:val="single" w:sz="4" w:space="0" w:color="auto"/>
@@ -3897,7 +4356,7 @@
         </w:tc>
         <w:tc>
           <w:tcPr>
-            <w:tcW w:w="749" w:type="dxa"/>
+            <w:tcW w:w="737" w:type="dxa"/>
             <w:tcBorders>
               <w:top w:val="single" w:sz="4" w:space="0" w:color="auto"/>
               <w:left w:val="single" w:sz="4" w:space="0" w:color="auto"/>
@@ -3926,7 +4385,7 @@
         </w:tc>
         <w:tc>
           <w:tcPr>
-            <w:tcW w:w="563" w:type="dxa"/>
+            <w:tcW w:w="560" w:type="dxa"/>
             <w:tcBorders>
               <w:top w:val="single" w:sz="4" w:space="0" w:color="auto"/>
               <w:left w:val="single" w:sz="4" w:space="0" w:color="auto"/>
@@ -3955,7 +4414,7 @@
         </w:tc>
         <w:tc>
           <w:tcPr>
-            <w:tcW w:w="2193" w:type="dxa"/>
+            <w:tcW w:w="2154" w:type="dxa"/>
             <w:tcBorders>
               <w:top w:val="single" w:sz="4" w:space="0" w:color="auto"/>
               <w:left w:val="single" w:sz="4" w:space="0" w:color="auto"/>
@@ -3988,7 +4447,7 @@
         </w:tc>
         <w:tc>
           <w:tcPr>
-            <w:tcW w:w="3505" w:type="dxa"/>
+            <w:tcW w:w="3417" w:type="dxa"/>
             <w:tcBorders>
               <w:top w:val="single" w:sz="4" w:space="0" w:color="auto"/>
               <w:left w:val="single" w:sz="4" w:space="0" w:color="auto"/>
@@ -4024,7 +4483,7 @@
       <w:tr>
         <w:tc>
           <w:tcPr>
-            <w:tcW w:w="1506" w:type="dxa"/>
+            <w:tcW w:w="1477" w:type="dxa"/>
             <w:tcBorders>
               <w:top w:val="single" w:sz="4" w:space="0" w:color="auto"/>
               <w:left w:val="single" w:sz="4" w:space="0" w:color="auto"/>
@@ -4053,7 +4512,7 @@
         </w:tc>
         <w:tc>
           <w:tcPr>
-            <w:tcW w:w="515" w:type="dxa"/>
+            <w:tcW w:w="513" w:type="dxa"/>
             <w:tcBorders>
               <w:top w:val="single" w:sz="4" w:space="0" w:color="auto"/>
               <w:left w:val="single" w:sz="4" w:space="0" w:color="auto"/>
@@ -4082,7 +4541,7 @@
         </w:tc>
         <w:tc>
           <w:tcPr>
-            <w:tcW w:w="232" w:type="dxa"/>
+            <w:tcW w:w="411" w:type="dxa"/>
             <w:tcBorders>
               <w:top w:val="single" w:sz="4" w:space="0" w:color="auto"/>
               <w:left w:val="single" w:sz="4" w:space="0" w:color="auto"/>
@@ -4111,7 +4570,7 @@
         </w:tc>
         <w:tc>
           <w:tcPr>
-            <w:tcW w:w="544" w:type="dxa"/>
+            <w:tcW w:w="542" w:type="dxa"/>
             <w:tcBorders>
               <w:top w:val="single" w:sz="4" w:space="0" w:color="auto"/>
               <w:left w:val="single" w:sz="4" w:space="0" w:color="auto"/>
@@ -4140,7 +4599,7 @@
         </w:tc>
         <w:tc>
           <w:tcPr>
-            <w:tcW w:w="505" w:type="dxa"/>
+            <w:tcW w:w="503" w:type="dxa"/>
             <w:tcBorders>
               <w:top w:val="single" w:sz="4" w:space="0" w:color="auto"/>
               <w:left w:val="single" w:sz="4" w:space="0" w:color="auto"/>
@@ -4169,7 +4628,7 @@
         </w:tc>
         <w:tc>
           <w:tcPr>
-            <w:tcW w:w="478" w:type="dxa"/>
+            <w:tcW w:w="476" w:type="dxa"/>
             <w:tcBorders>
               <w:top w:val="single" w:sz="4" w:space="0" w:color="auto"/>
               <w:left w:val="single" w:sz="4" w:space="0" w:color="auto"/>
@@ -4198,7 +4657,7 @@
         </w:tc>
         <w:tc>
           <w:tcPr>
-            <w:tcW w:w="749" w:type="dxa"/>
+            <w:tcW w:w="737" w:type="dxa"/>
             <w:tcBorders>
               <w:top w:val="single" w:sz="4" w:space="0" w:color="auto"/>
               <w:left w:val="single" w:sz="4" w:space="0" w:color="auto"/>
@@ -4237,7 +4696,7 @@
         </w:tc>
         <w:tc>
           <w:tcPr>
-            <w:tcW w:w="563" w:type="dxa"/>
+            <w:tcW w:w="560" w:type="dxa"/>
             <w:tcBorders>
               <w:top w:val="single" w:sz="4" w:space="0" w:color="auto"/>
               <w:left w:val="single" w:sz="4" w:space="0" w:color="auto"/>
@@ -4266,7 +4725,7 @@
         </w:tc>
         <w:tc>
           <w:tcPr>
-            <w:tcW w:w="2193" w:type="dxa"/>
+            <w:tcW w:w="2154" w:type="dxa"/>
             <w:tcBorders>
               <w:top w:val="single" w:sz="4" w:space="0" w:color="auto"/>
               <w:left w:val="single" w:sz="4" w:space="0" w:color="auto"/>
@@ -4293,13 +4752,29 @@
                 <w:sz w:val="14"/>
                 <w:szCs w:val="14"/>
               </w:rPr>
-              <w:t>4/4/0 &amp; 4d6 Entangle</w:t>
-            </w:r>
-          </w:p>
-        </w:tc>
-        <w:tc>
-          <w:tcPr>
-            <w:tcW w:w="3505" w:type="dxa"/>
+              <w:t>4/4/</w:t>
+            </w:r>
+            <w:r>
+              <w:rPr>
+                <w:rFonts w:ascii="Abadi" w:hAnsi="Abadi"/>
+                <w:sz w:val="14"/>
+                <w:szCs w:val="14"/>
+              </w:rPr>
+              <w:t>-</w:t>
+            </w:r>
+            <w:r>
+              <w:rPr>
+                <w:rFonts w:ascii="Abadi" w:hAnsi="Abadi"/>
+                <w:sz w:val="14"/>
+                <w:szCs w:val="14"/>
+              </w:rPr>
+              <w:t xml:space="preserve"> &amp; 4d6 Entangle</w:t>
+            </w:r>
+          </w:p>
+        </w:tc>
+        <w:tc>
+          <w:tcPr>
+            <w:tcW w:w="3417" w:type="dxa"/>
             <w:tcBorders>
               <w:top w:val="single" w:sz="4" w:space="0" w:color="auto"/>
               <w:left w:val="single" w:sz="4" w:space="0" w:color="auto"/>
@@ -4419,6 +4894,7 @@
                 <w:sz w:val="14"/>
                 <w:szCs w:val="14"/>
               </w:rPr>
+              <w:lastRenderedPageBreak/>
               <w:t>Entangle Die / x3 / +1B / 10P</w:t>
             </w:r>
           </w:p>
@@ -4450,36 +4926,37 @@
       <w:tr>
         <w:tc>
           <w:tcPr>
-            <w:tcW w:w="1506" w:type="dxa"/>
-            <w:tcBorders>
-              <w:top w:val="single" w:sz="4" w:space="0" w:color="auto"/>
-              <w:left w:val="single" w:sz="4" w:space="0" w:color="auto"/>
-              <w:bottom w:val="single" w:sz="4" w:space="0" w:color="auto"/>
-              <w:right w:val="single" w:sz="4" w:space="0" w:color="auto"/>
-            </w:tcBorders>
-          </w:tcPr>
-          <w:p>
-            <w:pPr>
-              <w:spacing w:line="276" w:lineRule="auto"/>
-              <w:rPr>
-                <w:rFonts w:ascii="Abadi" w:hAnsi="Abadi"/>
-                <w:sz w:val="14"/>
-                <w:szCs w:val="14"/>
-              </w:rPr>
-            </w:pPr>
-            <w:r>
-              <w:rPr>
-                <w:rFonts w:ascii="Abadi" w:hAnsi="Abadi"/>
-                <w:sz w:val="14"/>
-                <w:szCs w:val="14"/>
-              </w:rPr>
+            <w:tcW w:w="1477" w:type="dxa"/>
+            <w:tcBorders>
+              <w:top w:val="single" w:sz="4" w:space="0" w:color="auto"/>
+              <w:left w:val="single" w:sz="4" w:space="0" w:color="auto"/>
+              <w:bottom w:val="single" w:sz="4" w:space="0" w:color="auto"/>
+              <w:right w:val="single" w:sz="4" w:space="0" w:color="auto"/>
+            </w:tcBorders>
+          </w:tcPr>
+          <w:p>
+            <w:pPr>
+              <w:spacing w:line="276" w:lineRule="auto"/>
+              <w:rPr>
+                <w:rFonts w:ascii="Abadi" w:hAnsi="Abadi"/>
+                <w:sz w:val="14"/>
+                <w:szCs w:val="14"/>
+              </w:rPr>
+            </w:pPr>
+            <w:r>
+              <w:rPr>
+                <w:rFonts w:ascii="Abadi" w:hAnsi="Abadi"/>
+                <w:sz w:val="14"/>
+                <w:szCs w:val="14"/>
+              </w:rPr>
+              <w:lastRenderedPageBreak/>
               <w:t>Offensive Stance</w:t>
             </w:r>
           </w:p>
         </w:tc>
         <w:tc>
           <w:tcPr>
-            <w:tcW w:w="515" w:type="dxa"/>
+            <w:tcW w:w="513" w:type="dxa"/>
             <w:tcBorders>
               <w:top w:val="single" w:sz="4" w:space="0" w:color="auto"/>
               <w:left w:val="single" w:sz="4" w:space="0" w:color="auto"/>
@@ -4508,7 +4985,7 @@
         </w:tc>
         <w:tc>
           <w:tcPr>
-            <w:tcW w:w="232" w:type="dxa"/>
+            <w:tcW w:w="411" w:type="dxa"/>
             <w:tcBorders>
               <w:top w:val="single" w:sz="4" w:space="0" w:color="auto"/>
               <w:left w:val="single" w:sz="4" w:space="0" w:color="auto"/>
@@ -4537,7 +5014,7 @@
         </w:tc>
         <w:tc>
           <w:tcPr>
-            <w:tcW w:w="544" w:type="dxa"/>
+            <w:tcW w:w="542" w:type="dxa"/>
             <w:tcBorders>
               <w:top w:val="single" w:sz="4" w:space="0" w:color="auto"/>
               <w:left w:val="single" w:sz="4" w:space="0" w:color="auto"/>
@@ -4566,7 +5043,7 @@
         </w:tc>
         <w:tc>
           <w:tcPr>
-            <w:tcW w:w="505" w:type="dxa"/>
+            <w:tcW w:w="503" w:type="dxa"/>
             <w:tcBorders>
               <w:top w:val="single" w:sz="4" w:space="0" w:color="auto"/>
               <w:left w:val="single" w:sz="4" w:space="0" w:color="auto"/>
@@ -4595,7 +5072,7 @@
         </w:tc>
         <w:tc>
           <w:tcPr>
-            <w:tcW w:w="478" w:type="dxa"/>
+            <w:tcW w:w="476" w:type="dxa"/>
             <w:tcBorders>
               <w:top w:val="single" w:sz="4" w:space="0" w:color="auto"/>
               <w:left w:val="single" w:sz="4" w:space="0" w:color="auto"/>
@@ -4624,7 +5101,7 @@
         </w:tc>
         <w:tc>
           <w:tcPr>
-            <w:tcW w:w="749" w:type="dxa"/>
+            <w:tcW w:w="737" w:type="dxa"/>
             <w:tcBorders>
               <w:top w:val="single" w:sz="4" w:space="0" w:color="auto"/>
               <w:left w:val="single" w:sz="4" w:space="0" w:color="auto"/>
@@ -4653,7 +5130,7 @@
         </w:tc>
         <w:tc>
           <w:tcPr>
-            <w:tcW w:w="563" w:type="dxa"/>
+            <w:tcW w:w="560" w:type="dxa"/>
             <w:tcBorders>
               <w:top w:val="single" w:sz="4" w:space="0" w:color="auto"/>
               <w:left w:val="single" w:sz="4" w:space="0" w:color="auto"/>
@@ -4682,7 +5159,7 @@
         </w:tc>
         <w:tc>
           <w:tcPr>
-            <w:tcW w:w="2193" w:type="dxa"/>
+            <w:tcW w:w="2154" w:type="dxa"/>
             <w:tcBorders>
               <w:top w:val="single" w:sz="4" w:space="0" w:color="auto"/>
               <w:left w:val="single" w:sz="4" w:space="0" w:color="auto"/>
@@ -4715,7 +5192,7 @@
         </w:tc>
         <w:tc>
           <w:tcPr>
-            <w:tcW w:w="3505" w:type="dxa"/>
+            <w:tcW w:w="3417" w:type="dxa"/>
             <w:tcBorders>
               <w:top w:val="single" w:sz="4" w:space="0" w:color="auto"/>
               <w:left w:val="single" w:sz="4" w:space="0" w:color="auto"/>
@@ -4751,37 +5228,36 @@
       <w:tr>
         <w:tc>
           <w:tcPr>
-            <w:tcW w:w="1506" w:type="dxa"/>
-            <w:tcBorders>
-              <w:top w:val="single" w:sz="4" w:space="0" w:color="auto"/>
-              <w:left w:val="single" w:sz="4" w:space="0" w:color="auto"/>
-              <w:bottom w:val="single" w:sz="4" w:space="0" w:color="auto"/>
-              <w:right w:val="single" w:sz="4" w:space="0" w:color="auto"/>
-            </w:tcBorders>
-          </w:tcPr>
-          <w:p>
-            <w:pPr>
-              <w:spacing w:line="276" w:lineRule="auto"/>
-              <w:rPr>
-                <w:rFonts w:ascii="Abadi" w:hAnsi="Abadi"/>
-                <w:sz w:val="14"/>
-                <w:szCs w:val="14"/>
-              </w:rPr>
-            </w:pPr>
-            <w:r>
-              <w:rPr>
-                <w:rFonts w:ascii="Abadi" w:hAnsi="Abadi"/>
-                <w:sz w:val="14"/>
-                <w:szCs w:val="14"/>
-              </w:rPr>
-              <w:lastRenderedPageBreak/>
+            <w:tcW w:w="1477" w:type="dxa"/>
+            <w:tcBorders>
+              <w:top w:val="single" w:sz="4" w:space="0" w:color="auto"/>
+              <w:left w:val="single" w:sz="4" w:space="0" w:color="auto"/>
+              <w:bottom w:val="single" w:sz="4" w:space="0" w:color="auto"/>
+              <w:right w:val="single" w:sz="4" w:space="0" w:color="auto"/>
+            </w:tcBorders>
+          </w:tcPr>
+          <w:p>
+            <w:pPr>
+              <w:spacing w:line="276" w:lineRule="auto"/>
+              <w:rPr>
+                <w:rFonts w:ascii="Abadi" w:hAnsi="Abadi"/>
+                <w:sz w:val="14"/>
+                <w:szCs w:val="14"/>
+              </w:rPr>
+            </w:pPr>
+            <w:r>
+              <w:rPr>
+                <w:rFonts w:ascii="Abadi" w:hAnsi="Abadi"/>
+                <w:sz w:val="14"/>
+                <w:szCs w:val="14"/>
+              </w:rPr>
               <w:t>Shield</w:t>
             </w:r>
           </w:p>
         </w:tc>
         <w:tc>
           <w:tcPr>
-            <w:tcW w:w="515" w:type="dxa"/>
+            <w:tcW w:w="513" w:type="dxa"/>
             <w:tcBorders>
               <w:top w:val="single" w:sz="4" w:space="0" w:color="auto"/>
               <w:left w:val="single" w:sz="4" w:space="0" w:color="auto"/>
@@ -4810,7 +5286,7 @@
         </w:tc>
         <w:tc>
           <w:tcPr>
-            <w:tcW w:w="232" w:type="dxa"/>
+            <w:tcW w:w="411" w:type="dxa"/>
             <w:tcBorders>
               <w:top w:val="single" w:sz="4" w:space="0" w:color="auto"/>
               <w:left w:val="single" w:sz="4" w:space="0" w:color="auto"/>
@@ -4839,7 +5315,7 @@
         </w:tc>
         <w:tc>
           <w:tcPr>
-            <w:tcW w:w="544" w:type="dxa"/>
+            <w:tcW w:w="542" w:type="dxa"/>
             <w:tcBorders>
               <w:top w:val="single" w:sz="4" w:space="0" w:color="auto"/>
               <w:left w:val="single" w:sz="4" w:space="0" w:color="auto"/>
@@ -4868,7 +5344,7 @@
         </w:tc>
         <w:tc>
           <w:tcPr>
-            <w:tcW w:w="505" w:type="dxa"/>
+            <w:tcW w:w="503" w:type="dxa"/>
             <w:tcBorders>
               <w:top w:val="single" w:sz="4" w:space="0" w:color="auto"/>
               <w:left w:val="single" w:sz="4" w:space="0" w:color="auto"/>
@@ -4897,7 +5373,7 @@
         </w:tc>
         <w:tc>
           <w:tcPr>
-            <w:tcW w:w="478" w:type="dxa"/>
+            <w:tcW w:w="476" w:type="dxa"/>
             <w:tcBorders>
               <w:top w:val="single" w:sz="4" w:space="0" w:color="auto"/>
               <w:left w:val="single" w:sz="4" w:space="0" w:color="auto"/>
@@ -4926,7 +5402,7 @@
         </w:tc>
         <w:tc>
           <w:tcPr>
-            <w:tcW w:w="749" w:type="dxa"/>
+            <w:tcW w:w="737" w:type="dxa"/>
             <w:tcBorders>
               <w:top w:val="single" w:sz="4" w:space="0" w:color="auto"/>
               <w:left w:val="single" w:sz="4" w:space="0" w:color="auto"/>
@@ -4955,7 +5431,7 @@
         </w:tc>
         <w:tc>
           <w:tcPr>
-            <w:tcW w:w="563" w:type="dxa"/>
+            <w:tcW w:w="560" w:type="dxa"/>
             <w:tcBorders>
               <w:top w:val="single" w:sz="4" w:space="0" w:color="auto"/>
               <w:left w:val="single" w:sz="4" w:space="0" w:color="auto"/>
@@ -4984,7 +5460,7 @@
         </w:tc>
         <w:tc>
           <w:tcPr>
-            <w:tcW w:w="2193" w:type="dxa"/>
+            <w:tcW w:w="2154" w:type="dxa"/>
             <w:tcBorders>
               <w:top w:val="single" w:sz="4" w:space="0" w:color="auto"/>
               <w:left w:val="single" w:sz="4" w:space="0" w:color="auto"/>
@@ -5079,7 +5555,7 @@
         </w:tc>
         <w:tc>
           <w:tcPr>
-            <w:tcW w:w="3505" w:type="dxa"/>
+            <w:tcW w:w="3417" w:type="dxa"/>
             <w:tcBorders>
               <w:top w:val="single" w:sz="4" w:space="0" w:color="auto"/>
               <w:left w:val="single" w:sz="4" w:space="0" w:color="auto"/>
@@ -5161,7 +5637,7 @@
       <w:tr>
         <w:tc>
           <w:tcPr>
-            <w:tcW w:w="1506" w:type="dxa"/>
+            <w:tcW w:w="1477" w:type="dxa"/>
             <w:tcBorders>
               <w:top w:val="single" w:sz="4" w:space="0" w:color="auto"/>
               <w:left w:val="single" w:sz="4" w:space="0" w:color="auto"/>
@@ -5190,7 +5666,7 @@
         </w:tc>
         <w:tc>
           <w:tcPr>
-            <w:tcW w:w="515" w:type="dxa"/>
+            <w:tcW w:w="513" w:type="dxa"/>
             <w:tcBorders>
               <w:top w:val="single" w:sz="4" w:space="0" w:color="auto"/>
               <w:left w:val="single" w:sz="4" w:space="0" w:color="auto"/>
@@ -5227,7 +5703,7 @@
         </w:tc>
         <w:tc>
           <w:tcPr>
-            <w:tcW w:w="232" w:type="dxa"/>
+            <w:tcW w:w="411" w:type="dxa"/>
             <w:tcBorders>
               <w:top w:val="single" w:sz="4" w:space="0" w:color="auto"/>
               <w:left w:val="single" w:sz="4" w:space="0" w:color="auto"/>
@@ -5256,7 +5732,7 @@
         </w:tc>
         <w:tc>
           <w:tcPr>
-            <w:tcW w:w="544" w:type="dxa"/>
+            <w:tcW w:w="542" w:type="dxa"/>
             <w:tcBorders>
               <w:top w:val="single" w:sz="4" w:space="0" w:color="auto"/>
               <w:left w:val="single" w:sz="4" w:space="0" w:color="auto"/>
@@ -5285,7 +5761,7 @@
         </w:tc>
         <w:tc>
           <w:tcPr>
-            <w:tcW w:w="505" w:type="dxa"/>
+            <w:tcW w:w="503" w:type="dxa"/>
             <w:tcBorders>
               <w:top w:val="single" w:sz="4" w:space="0" w:color="auto"/>
               <w:left w:val="single" w:sz="4" w:space="0" w:color="auto"/>
@@ -5314,7 +5790,7 @@
         </w:tc>
         <w:tc>
           <w:tcPr>
-            <w:tcW w:w="478" w:type="dxa"/>
+            <w:tcW w:w="476" w:type="dxa"/>
             <w:tcBorders>
               <w:top w:val="single" w:sz="4" w:space="0" w:color="auto"/>
               <w:left w:val="single" w:sz="4" w:space="0" w:color="auto"/>
@@ -5343,7 +5819,7 @@
         </w:tc>
         <w:tc>
           <w:tcPr>
-            <w:tcW w:w="749" w:type="dxa"/>
+            <w:tcW w:w="737" w:type="dxa"/>
             <w:tcBorders>
               <w:top w:val="single" w:sz="4" w:space="0" w:color="auto"/>
               <w:left w:val="single" w:sz="4" w:space="0" w:color="auto"/>
@@ -5382,7 +5858,7 @@
         </w:tc>
         <w:tc>
           <w:tcPr>
-            <w:tcW w:w="563" w:type="dxa"/>
+            <w:tcW w:w="560" w:type="dxa"/>
             <w:tcBorders>
               <w:top w:val="single" w:sz="4" w:space="0" w:color="auto"/>
               <w:left w:val="single" w:sz="4" w:space="0" w:color="auto"/>
@@ -5411,7 +5887,7 @@
         </w:tc>
         <w:tc>
           <w:tcPr>
-            <w:tcW w:w="2193" w:type="dxa"/>
+            <w:tcW w:w="2154" w:type="dxa"/>
             <w:tcBorders>
               <w:top w:val="single" w:sz="4" w:space="0" w:color="auto"/>
               <w:left w:val="single" w:sz="4" w:space="0" w:color="auto"/>
@@ -5444,7 +5920,7 @@
         </w:tc>
         <w:tc>
           <w:tcPr>
-            <w:tcW w:w="3505" w:type="dxa"/>
+            <w:tcW w:w="3417" w:type="dxa"/>
             <w:tcBorders>
               <w:top w:val="single" w:sz="4" w:space="0" w:color="auto"/>
               <w:left w:val="single" w:sz="4" w:space="0" w:color="auto"/>
@@ -5480,7 +5956,7 @@
       <w:tr>
         <w:tc>
           <w:tcPr>
-            <w:tcW w:w="1506" w:type="dxa"/>
+            <w:tcW w:w="1477" w:type="dxa"/>
             <w:tcBorders>
               <w:top w:val="single" w:sz="4" w:space="0" w:color="auto"/>
               <w:left w:val="single" w:sz="4" w:space="0" w:color="auto"/>
@@ -5509,7 +5985,7 @@
         </w:tc>
         <w:tc>
           <w:tcPr>
-            <w:tcW w:w="515" w:type="dxa"/>
+            <w:tcW w:w="513" w:type="dxa"/>
             <w:tcBorders>
               <w:top w:val="single" w:sz="4" w:space="0" w:color="auto"/>
               <w:left w:val="single" w:sz="4" w:space="0" w:color="auto"/>
@@ -5538,7 +6014,7 @@
         </w:tc>
         <w:tc>
           <w:tcPr>
-            <w:tcW w:w="232" w:type="dxa"/>
+            <w:tcW w:w="411" w:type="dxa"/>
             <w:tcBorders>
               <w:top w:val="single" w:sz="4" w:space="0" w:color="auto"/>
               <w:left w:val="single" w:sz="4" w:space="0" w:color="auto"/>
@@ -5567,7 +6043,7 @@
         </w:tc>
         <w:tc>
           <w:tcPr>
-            <w:tcW w:w="544" w:type="dxa"/>
+            <w:tcW w:w="542" w:type="dxa"/>
             <w:tcBorders>
               <w:top w:val="single" w:sz="4" w:space="0" w:color="auto"/>
               <w:left w:val="single" w:sz="4" w:space="0" w:color="auto"/>
@@ -5596,7 +6072,7 @@
         </w:tc>
         <w:tc>
           <w:tcPr>
-            <w:tcW w:w="505" w:type="dxa"/>
+            <w:tcW w:w="503" w:type="dxa"/>
             <w:tcBorders>
               <w:top w:val="single" w:sz="4" w:space="0" w:color="auto"/>
               <w:left w:val="single" w:sz="4" w:space="0" w:color="auto"/>
@@ -5625,7 +6101,7 @@
         </w:tc>
         <w:tc>
           <w:tcPr>
-            <w:tcW w:w="478" w:type="dxa"/>
+            <w:tcW w:w="476" w:type="dxa"/>
             <w:tcBorders>
               <w:top w:val="single" w:sz="4" w:space="0" w:color="auto"/>
               <w:left w:val="single" w:sz="4" w:space="0" w:color="auto"/>
@@ -5654,7 +6130,7 @@
         </w:tc>
         <w:tc>
           <w:tcPr>
-            <w:tcW w:w="749" w:type="dxa"/>
+            <w:tcW w:w="737" w:type="dxa"/>
             <w:tcBorders>
               <w:top w:val="single" w:sz="4" w:space="0" w:color="auto"/>
               <w:left w:val="single" w:sz="4" w:space="0" w:color="auto"/>
@@ -5693,7 +6169,7 @@
         </w:tc>
         <w:tc>
           <w:tcPr>
-            <w:tcW w:w="563" w:type="dxa"/>
+            <w:tcW w:w="560" w:type="dxa"/>
             <w:tcBorders>
               <w:top w:val="single" w:sz="4" w:space="0" w:color="auto"/>
               <w:left w:val="single" w:sz="4" w:space="0" w:color="auto"/>
@@ -5722,7 +6198,7 @@
         </w:tc>
         <w:tc>
           <w:tcPr>
-            <w:tcW w:w="2193" w:type="dxa"/>
+            <w:tcW w:w="2154" w:type="dxa"/>
             <w:tcBorders>
               <w:top w:val="single" w:sz="4" w:space="0" w:color="auto"/>
               <w:left w:val="single" w:sz="4" w:space="0" w:color="auto"/>
@@ -5755,7 +6231,7 @@
         </w:tc>
         <w:tc>
           <w:tcPr>
-            <w:tcW w:w="3505" w:type="dxa"/>
+            <w:tcW w:w="3417" w:type="dxa"/>
             <w:tcBorders>
               <w:top w:val="single" w:sz="4" w:space="0" w:color="auto"/>
               <w:left w:val="single" w:sz="4" w:space="0" w:color="auto"/>
@@ -6663,6 +7139,25 @@
       <w:contextualSpacing/>
     </w:pPr>
   </w:style>
+  <w:style w:type="table" w:styleId="TableGrid">
+    <w:name w:val="Table Grid"/>
+    <w:basedOn w:val="TableNormal"/>
+    <w:uiPriority w:val="39"/>
+    <w:rsid w:val="00153903"/>
+    <w:pPr>
+      <w:spacing w:after="0" w:line="240" w:lineRule="auto"/>
+    </w:pPr>
+    <w:tblPr>
+      <w:tblBorders>
+        <w:top w:val="single" w:sz="4" w:space="0" w:color="auto"/>
+        <w:left w:val="single" w:sz="4" w:space="0" w:color="auto"/>
+        <w:bottom w:val="single" w:sz="4" w:space="0" w:color="auto"/>
+        <w:right w:val="single" w:sz="4" w:space="0" w:color="auto"/>
+        <w:insideH w:val="single" w:sz="4" w:space="0" w:color="auto"/>
+        <w:insideV w:val="single" w:sz="4" w:space="0" w:color="auto"/>
+      </w:tblBorders>
+    </w:tblPr>
+  </w:style>
 </w:styles>
 </file>
 

</xml_diff>

<commit_message>
More work on new supers
</commit_message>
<xml_diff>
--- a/SupersNew/powers/ancientweapons.docx
+++ b/SupersNew/powers/ancientweapons.docx
@@ -1271,7 +1271,7 @@
                 <w:sz w:val="14"/>
                 <w:szCs w:val="14"/>
               </w:rPr>
-              <w:t>Knock(</w:t>
+              <w:t>Pierce(</w:t>
             </w:r>
             <w:proofErr w:type="gramEnd"/>
             <w:r>
@@ -1280,7 +1280,7 @@
                 <w:sz w:val="14"/>
                 <w:szCs w:val="14"/>
               </w:rPr>
-              <w:t>1)</w:t>
+              <w:t>2)</w:t>
             </w:r>
           </w:p>
           <w:p>
@@ -1303,7 +1303,7 @@
                 <w:sz w:val="14"/>
                 <w:szCs w:val="14"/>
               </w:rPr>
-              <w:t>Pierce(</w:t>
+              <w:t>Knock(</w:t>
             </w:r>
             <w:proofErr w:type="gramEnd"/>
             <w:r>
@@ -1312,8 +1312,20 @@
                 <w:sz w:val="14"/>
                 <w:szCs w:val="14"/>
               </w:rPr>
-              <w:t>2)</w:t>
-            </w:r>
+              <w:t>1)</w:t>
+            </w:r>
+          </w:p>
+          <w:p>
+            <w:pPr>
+              <w:spacing w:after="0" w:line="276" w:lineRule="auto"/>
+              <w:rPr>
+                <w:rFonts w:ascii="Abadi" w:hAnsi="Abadi"/>
+                <w:sz w:val="14"/>
+                <w:szCs w:val="14"/>
+              </w:rPr>
+            </w:pPr>
+            <w:bookmarkStart w:id="1" w:name="_GoBack"/>
+            <w:bookmarkEnd w:id="1"/>
           </w:p>
         </w:tc>
         <w:tc>
@@ -1434,14 +1446,6 @@
               </w:rPr>
               <w:t>B / 10P</w:t>
             </w:r>
-            <w:r>
-              <w:rPr>
-                <w:rFonts w:ascii="Abadi" w:hAnsi="Abadi"/>
-                <w:sz w:val="14"/>
-                <w:szCs w:val="14"/>
-              </w:rPr>
-              <w:t xml:space="preserve"> ***</w:t>
-            </w:r>
           </w:p>
           <w:p>
             <w:pPr>
@@ -1473,14 +1477,6 @@
               </w:rPr>
               <w:t>10P</w:t>
             </w:r>
-            <w:r>
-              <w:rPr>
-                <w:rFonts w:ascii="Abadi" w:hAnsi="Abadi"/>
-                <w:sz w:val="14"/>
-                <w:szCs w:val="14"/>
-              </w:rPr>
-              <w:t xml:space="preserve"> ***</w:t>
-            </w:r>
           </w:p>
           <w:p>
             <w:pPr>
@@ -1929,7 +1925,15 @@
                 <w:sz w:val="14"/>
                 <w:szCs w:val="14"/>
               </w:rPr>
-              <w:t>Armor 1/1/0 / x</w:t>
+              <w:t>Armor</w:t>
+            </w:r>
+            <w:r>
+              <w:rPr>
+                <w:rFonts w:ascii="Abadi" w:hAnsi="Abadi"/>
+                <w:sz w:val="14"/>
+                <w:szCs w:val="14"/>
+              </w:rPr>
+              <w:t xml:space="preserve"> / x</w:t>
             </w:r>
             <w:r>
               <w:rPr>
@@ -1954,14 +1958,6 @@
                 <w:szCs w:val="14"/>
               </w:rPr>
               <w:t>10P</w:t>
-            </w:r>
-            <w:r>
-              <w:rPr>
-                <w:rFonts w:ascii="Abadi" w:hAnsi="Abadi"/>
-                <w:sz w:val="14"/>
-                <w:szCs w:val="14"/>
-              </w:rPr>
-              <w:t xml:space="preserve"> ***</w:t>
             </w:r>
           </w:p>
           <w:p>
@@ -2295,8 +2291,6 @@
               </w:rPr>
               <w:t>One passenger allowed</w:t>
             </w:r>
-            <w:bookmarkStart w:id="1" w:name="_GoBack"/>
-            <w:bookmarkEnd w:id="1"/>
           </w:p>
         </w:tc>
         <w:tc>
@@ -3405,7 +3399,15 @@
                 <w:sz w:val="14"/>
                 <w:szCs w:val="14"/>
               </w:rPr>
-              <w:t xml:space="preserve">Armor 1/1/1 / x2 / +0B / </w:t>
+              <w:t>Armor</w:t>
+            </w:r>
+            <w:r>
+              <w:rPr>
+                <w:rFonts w:ascii="Abadi" w:hAnsi="Abadi"/>
+                <w:sz w:val="14"/>
+                <w:szCs w:val="14"/>
+              </w:rPr>
+              <w:t xml:space="preserve"> / x2 / +0B / </w:t>
             </w:r>
             <w:r>
               <w:rPr>
@@ -3414,14 +3416,6 @@
                 <w:szCs w:val="14"/>
               </w:rPr>
               <w:t>10P</w:t>
-            </w:r>
-            <w:r>
-              <w:rPr>
-                <w:rFonts w:ascii="Abadi" w:hAnsi="Abadi"/>
-                <w:sz w:val="14"/>
-                <w:szCs w:val="14"/>
-              </w:rPr>
-              <w:t xml:space="preserve"> ***</w:t>
             </w:r>
           </w:p>
         </w:tc>
@@ -6378,14 +6372,6 @@
               </w:rPr>
               <w:t>10P</w:t>
             </w:r>
-            <w:r>
-              <w:rPr>
-                <w:rFonts w:ascii="Abadi" w:hAnsi="Abadi"/>
-                <w:sz w:val="14"/>
-                <w:szCs w:val="14"/>
-              </w:rPr>
-              <w:t xml:space="preserve"> ***</w:t>
-            </w:r>
           </w:p>
           <w:p>
             <w:pPr>
@@ -6416,14 +6402,6 @@
                 <w:szCs w:val="14"/>
               </w:rPr>
               <w:t>10P</w:t>
-            </w:r>
-            <w:r>
-              <w:rPr>
-                <w:rFonts w:ascii="Abadi" w:hAnsi="Abadi"/>
-                <w:sz w:val="14"/>
-                <w:szCs w:val="14"/>
-              </w:rPr>
-              <w:t xml:space="preserve"> ***</w:t>
             </w:r>
           </w:p>
           <w:p>

</xml_diff>

<commit_message>
More powers and lots of small changes
</commit_message>
<xml_diff>
--- a/SupersNew/powers/ancientweapons.docx
+++ b/SupersNew/powers/ancientweapons.docx
@@ -12,15 +12,7 @@
         <w:rPr>
           <w:rFonts w:ascii="Abadi" w:hAnsi="Abadi"/>
         </w:rPr>
-        <w:t>Ancient Weapo</w:t>
-      </w:r>
-      <w:bookmarkStart w:id="0" w:name="_GoBack"/>
-      <w:bookmarkEnd w:id="0"/>
-      <w:r>
-        <w:rPr>
-          <w:rFonts w:ascii="Abadi" w:hAnsi="Abadi"/>
-        </w:rPr>
-        <w:t>ns</w:t>
+        <w:t>Ancient Weapons</w:t>
       </w:r>
     </w:p>
     <w:p>
@@ -31,7 +23,7 @@
           <w:szCs w:val="18"/>
         </w:rPr>
       </w:pPr>
-      <w:bookmarkStart w:id="1" w:name="_Hlk12525560"/>
+      <w:bookmarkStart w:id="0" w:name="_Hlk12525560"/>
       <w:r>
         <w:rPr>
           <w:rFonts w:ascii="Abadi" w:hAnsi="Abadi"/>
@@ -489,7 +481,7 @@
           </w:p>
         </w:tc>
       </w:tr>
-      <w:bookmarkEnd w:id="1"/>
+      <w:bookmarkEnd w:id="0"/>
     </w:tbl>
     <w:p>
       <w:pPr>
@@ -3655,7 +3647,7 @@
                 <w:sz w:val="14"/>
                 <w:szCs w:val="14"/>
               </w:rPr>
-              <w:t>8</w:t>
+              <w:t>M</w:t>
             </w:r>
           </w:p>
         </w:tc>
@@ -3691,28 +3683,6 @@
               <w:t>+2d4 to Muscle and Skill</w:t>
             </w:r>
           </w:p>
-          <w:p>
-            <w:pPr>
-              <w:numPr>
-                <w:ilvl w:val="0"/>
-                <w:numId w:val="1"/>
-              </w:numPr>
-              <w:spacing w:after="0" w:line="276" w:lineRule="auto"/>
-              <w:rPr>
-                <w:rFonts w:ascii="Abadi" w:hAnsi="Abadi"/>
-                <w:sz w:val="14"/>
-                <w:szCs w:val="14"/>
-              </w:rPr>
-            </w:pPr>
-            <w:r>
-              <w:rPr>
-                <w:rFonts w:ascii="Abadi" w:hAnsi="Abadi"/>
-                <w:sz w:val="14"/>
-                <w:szCs w:val="14"/>
-              </w:rPr>
-              <w:t>Lasts 6 rounds</w:t>
-            </w:r>
-          </w:p>
         </w:tc>
         <w:tc>
           <w:tcPr>
@@ -3767,7 +3737,23 @@
                 <w:sz w:val="14"/>
                 <w:szCs w:val="14"/>
               </w:rPr>
-              <w:t>Can Buff Others (Range 6”) / x1 / +1B / 10P</w:t>
+              <w:t>Can Buff Others (Range 6”) / x1 / +</w:t>
+            </w:r>
+            <w:r>
+              <w:rPr>
+                <w:rFonts w:ascii="Abadi" w:hAnsi="Abadi"/>
+                <w:sz w:val="14"/>
+                <w:szCs w:val="14"/>
+              </w:rPr>
+              <w:t>0</w:t>
+            </w:r>
+            <w:r>
+              <w:rPr>
+                <w:rFonts w:ascii="Abadi" w:hAnsi="Abadi"/>
+                <w:sz w:val="14"/>
+                <w:szCs w:val="14"/>
+              </w:rPr>
+              <w:t>B / 10P</w:t>
             </w:r>
           </w:p>
           <w:p>
@@ -3790,8 +3776,18 @@
                 <w:sz w:val="14"/>
                 <w:szCs w:val="14"/>
               </w:rPr>
-              <w:t>Option – Can heal for 2d4 instead of buff / x1 / +0B / 20P</w:t>
-            </w:r>
+              <w:t>Option – Can heal</w:t>
+            </w:r>
+            <w:r>
+              <w:rPr>
+                <w:rFonts w:ascii="Abadi" w:hAnsi="Abadi"/>
+                <w:sz w:val="14"/>
+                <w:szCs w:val="14"/>
+              </w:rPr>
+              <w:t xml:space="preserve"> instead of buff / x1 / +0B / 20P</w:t>
+            </w:r>
+            <w:bookmarkStart w:id="1" w:name="_GoBack"/>
+            <w:bookmarkEnd w:id="1"/>
           </w:p>
         </w:tc>
       </w:tr>

</xml_diff>

<commit_message>
Minor tweaks to sets
</commit_message>
<xml_diff>
--- a/SupersNew/powers/ancientweapons.docx
+++ b/SupersNew/powers/ancientweapons.docx
@@ -3680,7 +3680,23 @@
                 <w:sz w:val="14"/>
                 <w:szCs w:val="14"/>
               </w:rPr>
-              <w:t>+2d4 to Muscle and Skill</w:t>
+              <w:t>+</w:t>
+            </w:r>
+            <w:r>
+              <w:rPr>
+                <w:rFonts w:ascii="Abadi" w:hAnsi="Abadi"/>
+                <w:sz w:val="14"/>
+                <w:szCs w:val="14"/>
+              </w:rPr>
+              <w:t>2d3</w:t>
+            </w:r>
+            <w:r>
+              <w:rPr>
+                <w:rFonts w:ascii="Abadi" w:hAnsi="Abadi"/>
+                <w:sz w:val="14"/>
+                <w:szCs w:val="14"/>
+              </w:rPr>
+              <w:t xml:space="preserve"> to Muscle and Skill</w:t>
             </w:r>
           </w:p>
         </w:tc>
@@ -3714,7 +3730,47 @@
                 <w:sz w:val="14"/>
                 <w:szCs w:val="14"/>
               </w:rPr>
-              <w:t>Buff Die 2d6 / x1 / +2B / 10P</w:t>
+              <w:t xml:space="preserve">Buff Step </w:t>
+            </w:r>
+            <w:r>
+              <w:rPr>
+                <w:rFonts w:ascii="Abadi" w:hAnsi="Abadi"/>
+                <w:sz w:val="14"/>
+                <w:szCs w:val="14"/>
+              </w:rPr>
+              <w:t>/ x</w:t>
+            </w:r>
+            <w:r>
+              <w:rPr>
+                <w:rFonts w:ascii="Abadi" w:hAnsi="Abadi"/>
+                <w:sz w:val="14"/>
+                <w:szCs w:val="14"/>
+              </w:rPr>
+              <w:t>2</w:t>
+            </w:r>
+            <w:r>
+              <w:rPr>
+                <w:rFonts w:ascii="Abadi" w:hAnsi="Abadi"/>
+                <w:sz w:val="14"/>
+                <w:szCs w:val="14"/>
+              </w:rPr>
+              <w:t xml:space="preserve"> / +2B / </w:t>
+            </w:r>
+            <w:r>
+              <w:rPr>
+                <w:rFonts w:ascii="Abadi" w:hAnsi="Abadi"/>
+                <w:sz w:val="14"/>
+                <w:szCs w:val="14"/>
+              </w:rPr>
+              <w:t>2</w:t>
+            </w:r>
+            <w:r>
+              <w:rPr>
+                <w:rFonts w:ascii="Abadi" w:hAnsi="Abadi"/>
+                <w:sz w:val="14"/>
+                <w:szCs w:val="14"/>
+              </w:rPr>
+              <w:t>0P</w:t>
             </w:r>
           </w:p>
           <w:p>
@@ -3786,8 +3842,6 @@
               </w:rPr>
               <w:t xml:space="preserve"> instead of buff / x1 / +0B / 20P</w:t>
             </w:r>
-            <w:bookmarkStart w:id="1" w:name="_GoBack"/>
-            <w:bookmarkEnd w:id="1"/>
           </w:p>
         </w:tc>
       </w:tr>
@@ -4861,7 +4915,23 @@
                 <w:sz w:val="14"/>
                 <w:szCs w:val="14"/>
               </w:rPr>
-              <w:t>Armor 1/1/0 / x3 / +1B / 10P</w:t>
+              <w:t>Armor / x3 / +</w:t>
+            </w:r>
+            <w:r>
+              <w:rPr>
+                <w:rFonts w:ascii="Abadi" w:hAnsi="Abadi"/>
+                <w:sz w:val="14"/>
+                <w:szCs w:val="14"/>
+              </w:rPr>
+              <w:t>0</w:t>
+            </w:r>
+            <w:r>
+              <w:rPr>
+                <w:rFonts w:ascii="Abadi" w:hAnsi="Abadi"/>
+                <w:sz w:val="14"/>
+                <w:szCs w:val="14"/>
+              </w:rPr>
+              <w:t>B / 10P</w:t>
             </w:r>
           </w:p>
           <w:p>
@@ -5490,7 +5560,7 @@
                 <w:sz w:val="14"/>
                 <w:szCs w:val="14"/>
               </w:rPr>
-              <w:t>1</w:t>
+              <w:t>2</w:t>
             </w:r>
           </w:p>
         </w:tc>
@@ -5619,54 +5689,10 @@
                 <w:sz w:val="14"/>
                 <w:szCs w:val="14"/>
               </w:rPr>
-              <w:t>Block +1 / x2 / +1B / 10P</w:t>
-            </w:r>
-          </w:p>
-          <w:p>
-            <w:pPr>
-              <w:pStyle w:val="ListParagraph"/>
-              <w:numPr>
-                <w:ilvl w:val="0"/>
-                <w:numId w:val="1"/>
-              </w:numPr>
-              <w:spacing w:line="276" w:lineRule="auto"/>
-              <w:rPr>
-                <w:rFonts w:ascii="Abadi" w:hAnsi="Abadi"/>
-                <w:sz w:val="14"/>
-                <w:szCs w:val="14"/>
-              </w:rPr>
-            </w:pPr>
-            <w:r>
-              <w:rPr>
-                <w:rFonts w:ascii="Abadi" w:hAnsi="Abadi"/>
-                <w:sz w:val="14"/>
-                <w:szCs w:val="14"/>
-              </w:rPr>
-              <w:t>Bonus Block +1 / x2 / +1B / 10P</w:t>
-            </w:r>
-          </w:p>
-          <w:p>
-            <w:pPr>
-              <w:pStyle w:val="ListParagraph"/>
-              <w:numPr>
-                <w:ilvl w:val="0"/>
-                <w:numId w:val="1"/>
-              </w:numPr>
-              <w:spacing w:line="276" w:lineRule="auto"/>
-              <w:rPr>
-                <w:rFonts w:ascii="Abadi" w:hAnsi="Abadi"/>
-                <w:sz w:val="14"/>
-                <w:szCs w:val="14"/>
-              </w:rPr>
-            </w:pPr>
-            <w:r>
-              <w:rPr>
-                <w:rFonts w:ascii="Abadi" w:hAnsi="Abadi"/>
-                <w:sz w:val="14"/>
-                <w:szCs w:val="14"/>
-              </w:rPr>
-              <w:t>Burn -1 / x3 / -- / 10P</w:t>
-            </w:r>
+              <w:t>None</w:t>
+            </w:r>
+            <w:bookmarkStart w:id="1" w:name="_GoBack"/>
+            <w:bookmarkEnd w:id="1"/>
           </w:p>
         </w:tc>
       </w:tr>

</xml_diff>

<commit_message>
Changes to fighting matrices
</commit_message>
<xml_diff>
--- a/SupersNew/powers/ancientweapons.docx
+++ b/SupersNew/powers/ancientweapons.docx
@@ -214,110 +214,142 @@
                 <w:sz w:val="18"/>
                 <w:szCs w:val="18"/>
               </w:rPr>
-              <w:t>MS+2</w:t>
-            </w:r>
-          </w:p>
-        </w:tc>
-        <w:tc>
-          <w:tcPr>
-            <w:tcW w:w="1798" w:type="dxa"/>
-          </w:tcPr>
-          <w:p>
-            <w:pPr>
+              <w:t>MS+</w:t>
+            </w:r>
+            <w:r>
               <w:rPr>
                 <w:rFonts w:ascii="Abadi" w:hAnsi="Abadi"/>
                 <w:sz w:val="18"/>
                 <w:szCs w:val="18"/>
               </w:rPr>
-            </w:pPr>
-            <w:r>
+              <w:t>3</w:t>
+            </w:r>
+          </w:p>
+        </w:tc>
+        <w:tc>
+          <w:tcPr>
+            <w:tcW w:w="1798" w:type="dxa"/>
+          </w:tcPr>
+          <w:p>
+            <w:pPr>
               <w:rPr>
                 <w:rFonts w:ascii="Abadi" w:hAnsi="Abadi"/>
                 <w:sz w:val="18"/>
                 <w:szCs w:val="18"/>
               </w:rPr>
-              <w:t>MS+2</w:t>
-            </w:r>
-          </w:p>
-        </w:tc>
-        <w:tc>
-          <w:tcPr>
-            <w:tcW w:w="1798" w:type="dxa"/>
-          </w:tcPr>
-          <w:p>
-            <w:pPr>
+            </w:pPr>
+            <w:r>
               <w:rPr>
                 <w:rFonts w:ascii="Abadi" w:hAnsi="Abadi"/>
                 <w:sz w:val="18"/>
                 <w:szCs w:val="18"/>
               </w:rPr>
-            </w:pPr>
+              <w:t>R</w:t>
+            </w:r>
             <w:r>
               <w:rPr>
                 <w:rFonts w:ascii="Abadi" w:hAnsi="Abadi"/>
                 <w:sz w:val="18"/>
                 <w:szCs w:val="18"/>
               </w:rPr>
-              <w:t>RS</w:t>
-            </w:r>
-            <w:r>
+              <w:t>S+2</w:t>
+            </w:r>
+          </w:p>
+        </w:tc>
+        <w:tc>
+          <w:tcPr>
+            <w:tcW w:w="1798" w:type="dxa"/>
+          </w:tcPr>
+          <w:p>
+            <w:pPr>
               <w:rPr>
                 <w:rFonts w:ascii="Abadi" w:hAnsi="Abadi"/>
                 <w:sz w:val="18"/>
                 <w:szCs w:val="18"/>
               </w:rPr>
-              <w:t>+3</w:t>
-            </w:r>
-          </w:p>
-        </w:tc>
-        <w:tc>
-          <w:tcPr>
-            <w:tcW w:w="1799" w:type="dxa"/>
-          </w:tcPr>
-          <w:p>
-            <w:pPr>
+            </w:pPr>
+            <w:r>
               <w:rPr>
                 <w:rFonts w:ascii="Abadi" w:hAnsi="Abadi"/>
                 <w:sz w:val="18"/>
                 <w:szCs w:val="18"/>
               </w:rPr>
-            </w:pPr>
+              <w:t>RS</w:t>
+            </w:r>
             <w:r>
               <w:rPr>
                 <w:rFonts w:ascii="Abadi" w:hAnsi="Abadi"/>
                 <w:sz w:val="18"/>
                 <w:szCs w:val="18"/>
               </w:rPr>
-              <w:t>RS</w:t>
-            </w:r>
-            <w:r>
+              <w:t>+3</w:t>
+            </w:r>
+          </w:p>
+        </w:tc>
+        <w:tc>
+          <w:tcPr>
+            <w:tcW w:w="1799" w:type="dxa"/>
+          </w:tcPr>
+          <w:p>
+            <w:pPr>
               <w:rPr>
                 <w:rFonts w:ascii="Abadi" w:hAnsi="Abadi"/>
                 <w:sz w:val="18"/>
                 <w:szCs w:val="18"/>
               </w:rPr>
-              <w:t>+3</w:t>
-            </w:r>
-          </w:p>
-        </w:tc>
-        <w:tc>
-          <w:tcPr>
-            <w:tcW w:w="1799" w:type="dxa"/>
-          </w:tcPr>
-          <w:p>
-            <w:pPr>
+            </w:pPr>
+            <w:r>
               <w:rPr>
                 <w:rFonts w:ascii="Abadi" w:hAnsi="Abadi"/>
                 <w:sz w:val="18"/>
                 <w:szCs w:val="18"/>
               </w:rPr>
-            </w:pPr>
+              <w:t>R</w:t>
+            </w:r>
             <w:r>
               <w:rPr>
                 <w:rFonts w:ascii="Abadi" w:hAnsi="Abadi"/>
                 <w:sz w:val="18"/>
                 <w:szCs w:val="18"/>
               </w:rPr>
+              <w:t>W</w:t>
+            </w:r>
+            <w:r>
+              <w:rPr>
+                <w:rFonts w:ascii="Abadi" w:hAnsi="Abadi"/>
+                <w:sz w:val="18"/>
+                <w:szCs w:val="18"/>
+              </w:rPr>
+              <w:t>+</w:t>
+            </w:r>
+            <w:r>
+              <w:rPr>
+                <w:rFonts w:ascii="Abadi" w:hAnsi="Abadi"/>
+                <w:sz w:val="18"/>
+                <w:szCs w:val="18"/>
+              </w:rPr>
+              <w:t>2</w:t>
+            </w:r>
+          </w:p>
+        </w:tc>
+        <w:tc>
+          <w:tcPr>
+            <w:tcW w:w="1799" w:type="dxa"/>
+          </w:tcPr>
+          <w:p>
+            <w:pPr>
+              <w:rPr>
+                <w:rFonts w:ascii="Abadi" w:hAnsi="Abadi"/>
+                <w:sz w:val="18"/>
+                <w:szCs w:val="18"/>
+              </w:rPr>
+            </w:pPr>
+            <w:r>
+              <w:rPr>
+                <w:rFonts w:ascii="Abadi" w:hAnsi="Abadi"/>
+                <w:sz w:val="18"/>
+                <w:szCs w:val="18"/>
+              </w:rPr>
               <w:t>PW+0</w:t>
             </w:r>
           </w:p>
@@ -364,7 +396,7 @@
                 <w:sz w:val="18"/>
                 <w:szCs w:val="18"/>
               </w:rPr>
-              <w:t>MS+4</w:t>
+              <w:t>MP+4</w:t>
             </w:r>
           </w:p>
         </w:tc>
@@ -386,7 +418,7 @@
                 <w:sz w:val="18"/>
                 <w:szCs w:val="18"/>
               </w:rPr>
-              <w:t>MS+3</w:t>
+              <w:t>MT+3</w:t>
             </w:r>
           </w:p>
         </w:tc>
@@ -408,75 +440,51 @@
                 <w:sz w:val="18"/>
                 <w:szCs w:val="18"/>
               </w:rPr>
-              <w:t>RS</w:t>
-            </w:r>
-            <w:r>
+              <w:t>PR+2</w:t>
+            </w:r>
+          </w:p>
+        </w:tc>
+        <w:tc>
+          <w:tcPr>
+            <w:tcW w:w="1799" w:type="dxa"/>
+          </w:tcPr>
+          <w:p>
+            <w:pPr>
               <w:rPr>
                 <w:rFonts w:ascii="Abadi" w:hAnsi="Abadi"/>
                 <w:sz w:val="18"/>
                 <w:szCs w:val="18"/>
               </w:rPr>
-              <w:t>+2</w:t>
-            </w:r>
-          </w:p>
-        </w:tc>
-        <w:tc>
-          <w:tcPr>
-            <w:tcW w:w="1799" w:type="dxa"/>
-          </w:tcPr>
-          <w:p>
-            <w:pPr>
+            </w:pPr>
+            <w:r>
               <w:rPr>
                 <w:rFonts w:ascii="Abadi" w:hAnsi="Abadi"/>
                 <w:sz w:val="18"/>
                 <w:szCs w:val="18"/>
               </w:rPr>
-            </w:pPr>
-            <w:r>
+              <w:t>RT+0</w:t>
+            </w:r>
+          </w:p>
+        </w:tc>
+        <w:tc>
+          <w:tcPr>
+            <w:tcW w:w="1799" w:type="dxa"/>
+          </w:tcPr>
+          <w:p>
+            <w:pPr>
               <w:rPr>
                 <w:rFonts w:ascii="Abadi" w:hAnsi="Abadi"/>
                 <w:sz w:val="18"/>
                 <w:szCs w:val="18"/>
               </w:rPr>
-              <w:t>RS</w:t>
-            </w:r>
+            </w:pPr>
             <w:r>
               <w:rPr>
                 <w:rFonts w:ascii="Abadi" w:hAnsi="Abadi"/>
                 <w:sz w:val="18"/>
                 <w:szCs w:val="18"/>
               </w:rPr>
-              <w:t>+1</w:t>
-            </w:r>
-          </w:p>
-        </w:tc>
-        <w:tc>
-          <w:tcPr>
-            <w:tcW w:w="1799" w:type="dxa"/>
-          </w:tcPr>
-          <w:p>
-            <w:pPr>
-              <w:rPr>
-                <w:rFonts w:ascii="Abadi" w:hAnsi="Abadi"/>
-                <w:sz w:val="18"/>
-                <w:szCs w:val="18"/>
-              </w:rPr>
-            </w:pPr>
-            <w:r>
-              <w:rPr>
-                <w:rFonts w:ascii="Abadi" w:hAnsi="Abadi"/>
-                <w:sz w:val="18"/>
-                <w:szCs w:val="18"/>
-              </w:rPr>
-              <w:t>CP</w:t>
-            </w:r>
-            <w:r>
-              <w:rPr>
-                <w:rFonts w:ascii="Abadi" w:hAnsi="Abadi"/>
-                <w:sz w:val="18"/>
-                <w:szCs w:val="18"/>
-              </w:rPr>
-              <w:t>+0</w:t>
+              <w:t>CP+1</w:t>
             </w:r>
           </w:p>
         </w:tc>
@@ -508,6 +516,8 @@
         </w:rPr>
         <w:t>Special Mechanics</w:t>
       </w:r>
+      <w:bookmarkStart w:id="1" w:name="_GoBack"/>
+      <w:bookmarkEnd w:id="1"/>
     </w:p>
     <w:p>
       <w:pPr>
@@ -828,6 +838,7 @@
                 <w:szCs w:val="14"/>
               </w:rPr>
             </w:pPr>
+            <w:proofErr w:type="spellStart"/>
             <w:r>
               <w:rPr>
                 <w:rFonts w:ascii="Abadi" w:hAnsi="Abadi"/>
@@ -837,6 +848,7 @@
               </w:rPr>
               <w:t>Acc</w:t>
             </w:r>
+            <w:proofErr w:type="spellEnd"/>
           </w:p>
         </w:tc>
         <w:tc>
@@ -5292,7 +5304,25 @@
                 <w:sz w:val="14"/>
                 <w:szCs w:val="14"/>
               </w:rPr>
-              <w:t>You get +1 to hit and +2 damage but take -1 to all defenses</w:t>
+              <w:t xml:space="preserve">You get +1 to hit and +2 </w:t>
+            </w:r>
+            <w:proofErr w:type="gramStart"/>
+            <w:r>
+              <w:rPr>
+                <w:rFonts w:ascii="Abadi" w:hAnsi="Abadi"/>
+                <w:sz w:val="14"/>
+                <w:szCs w:val="14"/>
+              </w:rPr>
+              <w:t>damage</w:t>
+            </w:r>
+            <w:proofErr w:type="gramEnd"/>
+            <w:r>
+              <w:rPr>
+                <w:rFonts w:ascii="Abadi" w:hAnsi="Abadi"/>
+                <w:sz w:val="14"/>
+                <w:szCs w:val="14"/>
+              </w:rPr>
+              <w:t xml:space="preserve"> but take -1 to all defenses</w:t>
             </w:r>
           </w:p>
         </w:tc>
@@ -5691,8 +5721,6 @@
               </w:rPr>
               <w:t>None</w:t>
             </w:r>
-            <w:bookmarkStart w:id="1" w:name="_GoBack"/>
-            <w:bookmarkEnd w:id="1"/>
           </w:p>
         </w:tc>
       </w:tr>
@@ -5745,6 +5773,7 @@
                 <w:szCs w:val="14"/>
               </w:rPr>
             </w:pPr>
+            <w:proofErr w:type="spellStart"/>
             <w:r>
               <w:rPr>
                 <w:rFonts w:ascii="Abadi" w:hAnsi="Abadi"/>
@@ -5761,6 +5790,7 @@
               </w:rPr>
               <w:t>m</w:t>
             </w:r>
+            <w:proofErr w:type="spellEnd"/>
           </w:p>
         </w:tc>
         <w:tc>

</xml_diff>